<commit_message>
setting up the docker
</commit_message>
<xml_diff>
--- a/Astroweather/Documentation/Sergio_Gomez_Criteri_B.docx
+++ b/Astroweather/Documentation/Sergio_Gomez_Criteri_B.docx
@@ -76,8 +76,8 @@
       </w:tblPr>
       <w:tblGrid>
         <w:gridCol w:w="1101"/>
-        <w:gridCol w:w="1822"/>
-        <w:gridCol w:w="1988"/>
+        <w:gridCol w:w="1821"/>
+        <w:gridCol w:w="1989"/>
         <w:gridCol w:w="1757"/>
         <w:gridCol w:w="1708"/>
         <w:gridCol w:w="1141"/>
@@ -111,7 +111,7 @@
         </w:tc>
         <w:tc>
           <w:tcPr>
-            <w:tcW w:w="1822" w:type="dxa"/>
+            <w:tcW w:w="1821" w:type="dxa"/>
             <w:tcBorders>
               <w:top w:val="single" w:sz="4" w:space="0" w:color="000000"/>
               <w:left w:val="single" w:sz="4" w:space="0" w:color="000000"/>
@@ -134,7 +134,7 @@
         </w:tc>
         <w:tc>
           <w:tcPr>
-            <w:tcW w:w="1988" w:type="dxa"/>
+            <w:tcW w:w="1989" w:type="dxa"/>
             <w:tcBorders>
               <w:top w:val="single" w:sz="4" w:space="0" w:color="000000"/>
               <w:left w:val="single" w:sz="4" w:space="0" w:color="000000"/>
@@ -250,53 +250,63 @@
             </w:pPr>
             <w:r>
               <w:rPr/>
-              <w:t>14 de marzo de 2019</w:t>
-            </w:r>
-          </w:p>
-        </w:tc>
-        <w:tc>
-          <w:tcPr>
-            <w:tcW w:w="1822" w:type="dxa"/>
-            <w:tcBorders>
-              <w:top w:val="single" w:sz="4" w:space="0" w:color="000000"/>
-              <w:left w:val="single" w:sz="4" w:space="0" w:color="000000"/>
-              <w:bottom w:val="single" w:sz="4" w:space="0" w:color="000000"/>
-              <w:insideH w:val="single" w:sz="4" w:space="0" w:color="000000"/>
-            </w:tcBorders>
-            <w:shd w:fill="auto" w:val="clear"/>
-            <w:vAlign w:val="center"/>
-          </w:tcPr>
-          <w:p>
-            <w:pPr>
-              <w:pStyle w:val="Normal"/>
-              <w:rPr/>
-            </w:pPr>
-            <w:r>
-              <w:rPr/>
-              <w:t>Entrevista cliente</w:t>
-            </w:r>
-          </w:p>
-        </w:tc>
-        <w:tc>
-          <w:tcPr>
-            <w:tcW w:w="1988" w:type="dxa"/>
-            <w:tcBorders>
-              <w:top w:val="single" w:sz="4" w:space="0" w:color="000000"/>
-              <w:left w:val="single" w:sz="4" w:space="0" w:color="000000"/>
-              <w:bottom w:val="single" w:sz="4" w:space="0" w:color="000000"/>
-              <w:insideH w:val="single" w:sz="4" w:space="0" w:color="000000"/>
-            </w:tcBorders>
-            <w:shd w:fill="auto" w:val="clear"/>
-            <w:vAlign w:val="center"/>
-          </w:tcPr>
-          <w:p>
-            <w:pPr>
-              <w:pStyle w:val="Normal"/>
-              <w:rPr/>
-            </w:pPr>
-            <w:r>
-              <w:rPr/>
-              <w:t>En esta entrevista se han determinado en qué consistiría el proyecto y los criterios de éxito</w:t>
+              <w:t>14</w:t>
+            </w:r>
+            <w:r>
+              <w:rPr>
+                <w:vertAlign w:val="superscript"/>
+              </w:rPr>
+              <w:t>th</w:t>
+            </w:r>
+            <w:r>
+              <w:rPr/>
+              <w:t xml:space="preserve">  march 2019</w:t>
+            </w:r>
+          </w:p>
+        </w:tc>
+        <w:tc>
+          <w:tcPr>
+            <w:tcW w:w="1821" w:type="dxa"/>
+            <w:tcBorders>
+              <w:top w:val="single" w:sz="4" w:space="0" w:color="000000"/>
+              <w:left w:val="single" w:sz="4" w:space="0" w:color="000000"/>
+              <w:bottom w:val="single" w:sz="4" w:space="0" w:color="000000"/>
+              <w:insideH w:val="single" w:sz="4" w:space="0" w:color="000000"/>
+            </w:tcBorders>
+            <w:shd w:fill="auto" w:val="clear"/>
+            <w:vAlign w:val="center"/>
+          </w:tcPr>
+          <w:p>
+            <w:pPr>
+              <w:pStyle w:val="Normal"/>
+              <w:rPr/>
+            </w:pPr>
+            <w:r>
+              <w:rPr/>
+              <w:t>Client interview</w:t>
+            </w:r>
+          </w:p>
+        </w:tc>
+        <w:tc>
+          <w:tcPr>
+            <w:tcW w:w="1989" w:type="dxa"/>
+            <w:tcBorders>
+              <w:top w:val="single" w:sz="4" w:space="0" w:color="000000"/>
+              <w:left w:val="single" w:sz="4" w:space="0" w:color="000000"/>
+              <w:bottom w:val="single" w:sz="4" w:space="0" w:color="000000"/>
+              <w:insideH w:val="single" w:sz="4" w:space="0" w:color="000000"/>
+            </w:tcBorders>
+            <w:shd w:fill="auto" w:val="clear"/>
+            <w:vAlign w:val="center"/>
+          </w:tcPr>
+          <w:p>
+            <w:pPr>
+              <w:pStyle w:val="Normal"/>
+              <w:rPr/>
+            </w:pPr>
+            <w:r>
+              <w:rPr/>
+              <w:t>In thisinterview we determinated in what the project will consist</w:t>
             </w:r>
           </w:p>
         </w:tc>
@@ -319,7 +329,7 @@
             </w:pPr>
             <w:r>
               <w:rPr/>
-              <w:t xml:space="preserve">Los criterios se han acordado </w:t>
+              <w:t>Success criteria has been done</w:t>
             </w:r>
           </w:p>
         </w:tc>
@@ -342,7 +352,17 @@
             </w:pPr>
             <w:r>
               <w:rPr/>
-              <w:t>14 de marzo de 2019</w:t>
+              <w:t>14</w:t>
+            </w:r>
+            <w:r>
+              <w:rPr>
+                <w:vertAlign w:val="superscript"/>
+              </w:rPr>
+              <w:t>th</w:t>
+            </w:r>
+            <w:r>
+              <w:rPr/>
+              <w:t xml:space="preserve"> march</w:t>
             </w:r>
           </w:p>
         </w:tc>
@@ -396,36 +416,46 @@
             </w:pPr>
             <w:r>
               <w:rPr/>
-              <w:t>26 de marzo</w:t>
-            </w:r>
-          </w:p>
-        </w:tc>
-        <w:tc>
-          <w:tcPr>
-            <w:tcW w:w="1822" w:type="dxa"/>
-            <w:tcBorders>
-              <w:top w:val="single" w:sz="4" w:space="0" w:color="000000"/>
-              <w:left w:val="single" w:sz="4" w:space="0" w:color="000000"/>
-              <w:bottom w:val="single" w:sz="4" w:space="0" w:color="000000"/>
-              <w:insideH w:val="single" w:sz="4" w:space="0" w:color="000000"/>
-            </w:tcBorders>
-            <w:shd w:fill="auto" w:val="clear"/>
-            <w:vAlign w:val="center"/>
-          </w:tcPr>
-          <w:p>
-            <w:pPr>
-              <w:pStyle w:val="Normal"/>
-              <w:rPr/>
-            </w:pPr>
-            <w:r>
-              <w:rPr/>
-              <w:t>Redacción Critria-A</w:t>
-            </w:r>
-          </w:p>
-        </w:tc>
-        <w:tc>
-          <w:tcPr>
-            <w:tcW w:w="1988" w:type="dxa"/>
+              <w:t>26</w:t>
+            </w:r>
+            <w:r>
+              <w:rPr>
+                <w:vertAlign w:val="superscript"/>
+              </w:rPr>
+              <w:t>th</w:t>
+            </w:r>
+            <w:r>
+              <w:rPr/>
+              <w:t xml:space="preserve"> march</w:t>
+            </w:r>
+          </w:p>
+        </w:tc>
+        <w:tc>
+          <w:tcPr>
+            <w:tcW w:w="1821" w:type="dxa"/>
+            <w:tcBorders>
+              <w:top w:val="single" w:sz="4" w:space="0" w:color="000000"/>
+              <w:left w:val="single" w:sz="4" w:space="0" w:color="000000"/>
+              <w:bottom w:val="single" w:sz="4" w:space="0" w:color="000000"/>
+              <w:insideH w:val="single" w:sz="4" w:space="0" w:color="000000"/>
+            </w:tcBorders>
+            <w:shd w:fill="auto" w:val="clear"/>
+            <w:vAlign w:val="center"/>
+          </w:tcPr>
+          <w:p>
+            <w:pPr>
+              <w:pStyle w:val="Normal"/>
+              <w:rPr/>
+            </w:pPr>
+            <w:r>
+              <w:rPr/>
+              <w:t>Writing Critria-A</w:t>
+            </w:r>
+          </w:p>
+        </w:tc>
+        <w:tc>
+          <w:tcPr>
+            <w:tcW w:w="1989" w:type="dxa"/>
             <w:tcBorders>
               <w:top w:val="single" w:sz="4" w:space="0" w:color="000000"/>
               <w:left w:val="single" w:sz="4" w:space="0" w:color="000000"/>
@@ -511,6 +541,7 @@
             </w:pPr>
             <w:r>
               <w:rPr/>
+              <w:t>A</w:t>
             </w:r>
           </w:p>
         </w:tc>
@@ -538,53 +569,63 @@
             </w:pPr>
             <w:r>
               <w:rPr/>
-              <w:t>4 de abril</w:t>
-            </w:r>
-          </w:p>
-        </w:tc>
-        <w:tc>
-          <w:tcPr>
-            <w:tcW w:w="1822" w:type="dxa"/>
-            <w:tcBorders>
-              <w:top w:val="single" w:sz="4" w:space="0" w:color="000000"/>
-              <w:left w:val="single" w:sz="4" w:space="0" w:color="000000"/>
-              <w:bottom w:val="single" w:sz="4" w:space="0" w:color="000000"/>
-              <w:insideH w:val="single" w:sz="4" w:space="0" w:color="000000"/>
-            </w:tcBorders>
-            <w:shd w:fill="auto" w:val="clear"/>
-            <w:vAlign w:val="center"/>
-          </w:tcPr>
-          <w:p>
-            <w:pPr>
-              <w:pStyle w:val="Normal"/>
-              <w:rPr/>
-            </w:pPr>
-            <w:r>
-              <w:rPr/>
-              <w:t>Instalación entornos de desarrollo</w:t>
-            </w:r>
-          </w:p>
-        </w:tc>
-        <w:tc>
-          <w:tcPr>
-            <w:tcW w:w="1988" w:type="dxa"/>
-            <w:tcBorders>
-              <w:top w:val="single" w:sz="4" w:space="0" w:color="000000"/>
-              <w:left w:val="single" w:sz="4" w:space="0" w:color="000000"/>
-              <w:bottom w:val="single" w:sz="4" w:space="0" w:color="000000"/>
-              <w:insideH w:val="single" w:sz="4" w:space="0" w:color="000000"/>
-            </w:tcBorders>
-            <w:shd w:fill="auto" w:val="clear"/>
-            <w:vAlign w:val="center"/>
-          </w:tcPr>
-          <w:p>
-            <w:pPr>
-              <w:pStyle w:val="Normal"/>
-              <w:rPr/>
-            </w:pPr>
-            <w:r>
-              <w:rPr/>
-              <w:t>Instalación del entorno de desarrollo en una raspberry pi 3 model b+</w:t>
+              <w:t>4</w:t>
+            </w:r>
+            <w:r>
+              <w:rPr>
+                <w:vertAlign w:val="superscript"/>
+              </w:rPr>
+              <w:t>th</w:t>
+            </w:r>
+            <w:r>
+              <w:rPr/>
+              <w:t xml:space="preserve"> april</w:t>
+            </w:r>
+          </w:p>
+        </w:tc>
+        <w:tc>
+          <w:tcPr>
+            <w:tcW w:w="1821" w:type="dxa"/>
+            <w:tcBorders>
+              <w:top w:val="single" w:sz="4" w:space="0" w:color="000000"/>
+              <w:left w:val="single" w:sz="4" w:space="0" w:color="000000"/>
+              <w:bottom w:val="single" w:sz="4" w:space="0" w:color="000000"/>
+              <w:insideH w:val="single" w:sz="4" w:space="0" w:color="000000"/>
+            </w:tcBorders>
+            <w:shd w:fill="auto" w:val="clear"/>
+            <w:vAlign w:val="center"/>
+          </w:tcPr>
+          <w:p>
+            <w:pPr>
+              <w:pStyle w:val="Normal"/>
+              <w:rPr/>
+            </w:pPr>
+            <w:r>
+              <w:rPr/>
+              <w:t>Seting up ide</w:t>
+            </w:r>
+          </w:p>
+        </w:tc>
+        <w:tc>
+          <w:tcPr>
+            <w:tcW w:w="1989" w:type="dxa"/>
+            <w:tcBorders>
+              <w:top w:val="single" w:sz="4" w:space="0" w:color="000000"/>
+              <w:left w:val="single" w:sz="4" w:space="0" w:color="000000"/>
+              <w:bottom w:val="single" w:sz="4" w:space="0" w:color="000000"/>
+              <w:insideH w:val="single" w:sz="4" w:space="0" w:color="000000"/>
+            </w:tcBorders>
+            <w:shd w:fill="auto" w:val="clear"/>
+            <w:vAlign w:val="center"/>
+          </w:tcPr>
+          <w:p>
+            <w:pPr>
+              <w:pStyle w:val="Normal"/>
+              <w:rPr/>
+            </w:pPr>
+            <w:r>
+              <w:rPr/>
+              <w:t>Seting up the web server</w:t>
             </w:r>
           </w:p>
         </w:tc>
@@ -682,53 +723,63 @@
             </w:pPr>
             <w:r>
               <w:rPr/>
-              <w:t>4 de abril</w:t>
-            </w:r>
-          </w:p>
-        </w:tc>
-        <w:tc>
-          <w:tcPr>
-            <w:tcW w:w="1822" w:type="dxa"/>
-            <w:tcBorders>
-              <w:top w:val="single" w:sz="4" w:space="0" w:color="000000"/>
-              <w:left w:val="single" w:sz="4" w:space="0" w:color="000000"/>
-              <w:bottom w:val="single" w:sz="4" w:space="0" w:color="000000"/>
-              <w:insideH w:val="single" w:sz="4" w:space="0" w:color="000000"/>
-            </w:tcBorders>
-            <w:shd w:fill="auto" w:val="clear"/>
-            <w:vAlign w:val="center"/>
-          </w:tcPr>
-          <w:p>
-            <w:pPr>
-              <w:pStyle w:val="Normal"/>
-              <w:rPr/>
-            </w:pPr>
-            <w:r>
-              <w:rPr/>
-              <w:t>disseño pantallas</w:t>
-            </w:r>
-          </w:p>
-        </w:tc>
-        <w:tc>
-          <w:tcPr>
-            <w:tcW w:w="1988" w:type="dxa"/>
-            <w:tcBorders>
-              <w:top w:val="single" w:sz="4" w:space="0" w:color="000000"/>
-              <w:left w:val="single" w:sz="4" w:space="0" w:color="000000"/>
-              <w:bottom w:val="single" w:sz="4" w:space="0" w:color="000000"/>
-              <w:insideH w:val="single" w:sz="4" w:space="0" w:color="000000"/>
-            </w:tcBorders>
-            <w:shd w:fill="auto" w:val="clear"/>
-            <w:vAlign w:val="center"/>
-          </w:tcPr>
-          <w:p>
-            <w:pPr>
-              <w:pStyle w:val="Normal"/>
-              <w:rPr/>
-            </w:pPr>
-            <w:r>
-              <w:rPr/>
-              <w:t>diseño de pantallas con Powerpoint</w:t>
+              <w:t>4</w:t>
+            </w:r>
+            <w:r>
+              <w:rPr>
+                <w:vertAlign w:val="superscript"/>
+              </w:rPr>
+              <w:t>th</w:t>
+            </w:r>
+            <w:r>
+              <w:rPr/>
+              <w:t xml:space="preserve"> april</w:t>
+            </w:r>
+          </w:p>
+        </w:tc>
+        <w:tc>
+          <w:tcPr>
+            <w:tcW w:w="1821" w:type="dxa"/>
+            <w:tcBorders>
+              <w:top w:val="single" w:sz="4" w:space="0" w:color="000000"/>
+              <w:left w:val="single" w:sz="4" w:space="0" w:color="000000"/>
+              <w:bottom w:val="single" w:sz="4" w:space="0" w:color="000000"/>
+              <w:insideH w:val="single" w:sz="4" w:space="0" w:color="000000"/>
+            </w:tcBorders>
+            <w:shd w:fill="auto" w:val="clear"/>
+            <w:vAlign w:val="center"/>
+          </w:tcPr>
+          <w:p>
+            <w:pPr>
+              <w:pStyle w:val="Normal"/>
+              <w:rPr/>
+            </w:pPr>
+            <w:r>
+              <w:rPr/>
+              <w:t xml:space="preserve">designUi </w:t>
+            </w:r>
+          </w:p>
+        </w:tc>
+        <w:tc>
+          <w:tcPr>
+            <w:tcW w:w="1989" w:type="dxa"/>
+            <w:tcBorders>
+              <w:top w:val="single" w:sz="4" w:space="0" w:color="000000"/>
+              <w:left w:val="single" w:sz="4" w:space="0" w:color="000000"/>
+              <w:bottom w:val="single" w:sz="4" w:space="0" w:color="000000"/>
+              <w:insideH w:val="single" w:sz="4" w:space="0" w:color="000000"/>
+            </w:tcBorders>
+            <w:shd w:fill="auto" w:val="clear"/>
+            <w:vAlign w:val="center"/>
+          </w:tcPr>
+          <w:p>
+            <w:pPr>
+              <w:pStyle w:val="Normal"/>
+              <w:rPr/>
+            </w:pPr>
+            <w:r>
+              <w:rPr/>
+              <w:t>Designing screens using xd</w:t>
             </w:r>
           </w:p>
         </w:tc>
@@ -825,53 +876,63 @@
             </w:pPr>
             <w:r>
               <w:rPr/>
-              <w:t>2 de mayo</w:t>
-            </w:r>
-          </w:p>
-        </w:tc>
-        <w:tc>
-          <w:tcPr>
-            <w:tcW w:w="1822" w:type="dxa"/>
-            <w:tcBorders>
-              <w:top w:val="single" w:sz="4" w:space="0" w:color="000000"/>
-              <w:left w:val="single" w:sz="4" w:space="0" w:color="000000"/>
-              <w:bottom w:val="single" w:sz="4" w:space="0" w:color="000000"/>
-              <w:insideH w:val="single" w:sz="4" w:space="0" w:color="000000"/>
-            </w:tcBorders>
-            <w:shd w:fill="auto" w:val="clear"/>
-            <w:vAlign w:val="center"/>
-          </w:tcPr>
-          <w:p>
-            <w:pPr>
-              <w:pStyle w:val="Normal"/>
-              <w:rPr/>
-            </w:pPr>
-            <w:r>
-              <w:rPr/>
-              <w:t>disseño pantallas y flowchart</w:t>
-            </w:r>
-          </w:p>
-        </w:tc>
-        <w:tc>
-          <w:tcPr>
-            <w:tcW w:w="1988" w:type="dxa"/>
-            <w:tcBorders>
-              <w:top w:val="single" w:sz="4" w:space="0" w:color="000000"/>
-              <w:left w:val="single" w:sz="4" w:space="0" w:color="000000"/>
-              <w:bottom w:val="single" w:sz="4" w:space="0" w:color="000000"/>
-              <w:insideH w:val="single" w:sz="4" w:space="0" w:color="000000"/>
-            </w:tcBorders>
-            <w:shd w:fill="auto" w:val="clear"/>
-            <w:vAlign w:val="center"/>
-          </w:tcPr>
-          <w:p>
-            <w:pPr>
-              <w:pStyle w:val="Normal"/>
-              <w:rPr/>
-            </w:pPr>
-            <w:r>
-              <w:rPr/>
-              <w:t>diseño de la ventana de configuración y debugging de la web</w:t>
+              <w:t>2</w:t>
+            </w:r>
+            <w:r>
+              <w:rPr>
+                <w:vertAlign w:val="superscript"/>
+              </w:rPr>
+              <w:t>nd</w:t>
+            </w:r>
+            <w:r>
+              <w:rPr/>
+              <w:t xml:space="preserve"> may</w:t>
+            </w:r>
+          </w:p>
+        </w:tc>
+        <w:tc>
+          <w:tcPr>
+            <w:tcW w:w="1821" w:type="dxa"/>
+            <w:tcBorders>
+              <w:top w:val="single" w:sz="4" w:space="0" w:color="000000"/>
+              <w:left w:val="single" w:sz="4" w:space="0" w:color="000000"/>
+              <w:bottom w:val="single" w:sz="4" w:space="0" w:color="000000"/>
+              <w:insideH w:val="single" w:sz="4" w:space="0" w:color="000000"/>
+            </w:tcBorders>
+            <w:shd w:fill="auto" w:val="clear"/>
+            <w:vAlign w:val="center"/>
+          </w:tcPr>
+          <w:p>
+            <w:pPr>
+              <w:pStyle w:val="Normal"/>
+              <w:rPr/>
+            </w:pPr>
+            <w:r>
+              <w:rPr/>
+              <w:t>Flowchart and screen desing</w:t>
+            </w:r>
+          </w:p>
+        </w:tc>
+        <w:tc>
+          <w:tcPr>
+            <w:tcW w:w="1989" w:type="dxa"/>
+            <w:tcBorders>
+              <w:top w:val="single" w:sz="4" w:space="0" w:color="000000"/>
+              <w:left w:val="single" w:sz="4" w:space="0" w:color="000000"/>
+              <w:bottom w:val="single" w:sz="4" w:space="0" w:color="000000"/>
+              <w:insideH w:val="single" w:sz="4" w:space="0" w:color="000000"/>
+            </w:tcBorders>
+            <w:shd w:fill="auto" w:val="clear"/>
+            <w:vAlign w:val="center"/>
+          </w:tcPr>
+          <w:p>
+            <w:pPr>
+              <w:pStyle w:val="Normal"/>
+              <w:rPr/>
+            </w:pPr>
+            <w:r>
+              <w:rPr/>
+              <w:t>Sketching of the web</w:t>
             </w:r>
           </w:p>
         </w:tc>
@@ -969,53 +1030,63 @@
             </w:pPr>
             <w:r>
               <w:rPr/>
-              <w:t>25 Ago</w:t>
-            </w:r>
-          </w:p>
-        </w:tc>
-        <w:tc>
-          <w:tcPr>
-            <w:tcW w:w="1822" w:type="dxa"/>
-            <w:tcBorders>
-              <w:top w:val="single" w:sz="4" w:space="0" w:color="000000"/>
-              <w:left w:val="single" w:sz="4" w:space="0" w:color="000000"/>
-              <w:bottom w:val="single" w:sz="4" w:space="0" w:color="000000"/>
-              <w:insideH w:val="single" w:sz="4" w:space="0" w:color="000000"/>
-            </w:tcBorders>
-            <w:shd w:fill="auto" w:val="clear"/>
-            <w:vAlign w:val="center"/>
-          </w:tcPr>
-          <w:p>
-            <w:pPr>
-              <w:pStyle w:val="Normal"/>
-              <w:rPr/>
-            </w:pPr>
-            <w:r>
-              <w:rPr/>
-              <w:t>Primer commit</w:t>
-            </w:r>
-          </w:p>
-        </w:tc>
-        <w:tc>
-          <w:tcPr>
-            <w:tcW w:w="1988" w:type="dxa"/>
-            <w:tcBorders>
-              <w:top w:val="single" w:sz="4" w:space="0" w:color="000000"/>
-              <w:left w:val="single" w:sz="4" w:space="0" w:color="000000"/>
-              <w:bottom w:val="single" w:sz="4" w:space="0" w:color="000000"/>
-              <w:insideH w:val="single" w:sz="4" w:space="0" w:color="000000"/>
-            </w:tcBorders>
-            <w:shd w:fill="auto" w:val="clear"/>
-            <w:vAlign w:val="center"/>
-          </w:tcPr>
-          <w:p>
-            <w:pPr>
-              <w:pStyle w:val="Normal"/>
-              <w:rPr/>
-            </w:pPr>
-            <w:r>
-              <w:rPr/>
-              <w:t>Creació del repositori de github</w:t>
+              <w:t>25</w:t>
+            </w:r>
+            <w:r>
+              <w:rPr>
+                <w:vertAlign w:val="superscript"/>
+              </w:rPr>
+              <w:t>th</w:t>
+            </w:r>
+            <w:r>
+              <w:rPr/>
+              <w:t xml:space="preserve">  Aug</w:t>
+            </w:r>
+          </w:p>
+        </w:tc>
+        <w:tc>
+          <w:tcPr>
+            <w:tcW w:w="1821" w:type="dxa"/>
+            <w:tcBorders>
+              <w:top w:val="single" w:sz="4" w:space="0" w:color="000000"/>
+              <w:left w:val="single" w:sz="4" w:space="0" w:color="000000"/>
+              <w:bottom w:val="single" w:sz="4" w:space="0" w:color="000000"/>
+              <w:insideH w:val="single" w:sz="4" w:space="0" w:color="000000"/>
+            </w:tcBorders>
+            <w:shd w:fill="auto" w:val="clear"/>
+            <w:vAlign w:val="center"/>
+          </w:tcPr>
+          <w:p>
+            <w:pPr>
+              <w:pStyle w:val="Normal"/>
+              <w:rPr/>
+            </w:pPr>
+            <w:r>
+              <w:rPr/>
+              <w:t>First commit</w:t>
+            </w:r>
+          </w:p>
+        </w:tc>
+        <w:tc>
+          <w:tcPr>
+            <w:tcW w:w="1989" w:type="dxa"/>
+            <w:tcBorders>
+              <w:top w:val="single" w:sz="4" w:space="0" w:color="000000"/>
+              <w:left w:val="single" w:sz="4" w:space="0" w:color="000000"/>
+              <w:bottom w:val="single" w:sz="4" w:space="0" w:color="000000"/>
+              <w:insideH w:val="single" w:sz="4" w:space="0" w:color="000000"/>
+            </w:tcBorders>
+            <w:shd w:fill="auto" w:val="clear"/>
+            <w:vAlign w:val="center"/>
+          </w:tcPr>
+          <w:p>
+            <w:pPr>
+              <w:pStyle w:val="Normal"/>
+              <w:rPr/>
+            </w:pPr>
+            <w:r>
+              <w:rPr/>
+              <w:t>Creating the github repo</w:t>
             </w:r>
           </w:p>
         </w:tc>
@@ -1038,7 +1109,7 @@
             </w:pPr>
             <w:r>
               <w:rPr/>
-              <w:t>Adaptació de l’editor atom per  web development I crdeació dels archius I del estil</w:t>
+              <w:t>Adapting atom for web developement</w:t>
             </w:r>
           </w:p>
         </w:tc>
@@ -1113,53 +1184,63 @@
             </w:pPr>
             <w:r>
               <w:rPr/>
-              <w:t>25 Ago</w:t>
-            </w:r>
-          </w:p>
-        </w:tc>
-        <w:tc>
-          <w:tcPr>
-            <w:tcW w:w="1822" w:type="dxa"/>
-            <w:tcBorders>
-              <w:top w:val="single" w:sz="4" w:space="0" w:color="000000"/>
-              <w:left w:val="single" w:sz="4" w:space="0" w:color="000000"/>
-              <w:bottom w:val="single" w:sz="4" w:space="0" w:color="000000"/>
-              <w:insideH w:val="single" w:sz="4" w:space="0" w:color="000000"/>
-            </w:tcBorders>
-            <w:shd w:fill="auto" w:val="clear"/>
-            <w:vAlign w:val="center"/>
-          </w:tcPr>
-          <w:p>
-            <w:pPr>
-              <w:pStyle w:val="Normal"/>
-              <w:rPr/>
-            </w:pPr>
-            <w:r>
-              <w:rPr/>
-              <w:t>Cració de la web</w:t>
-            </w:r>
-          </w:p>
-        </w:tc>
-        <w:tc>
-          <w:tcPr>
-            <w:tcW w:w="1988" w:type="dxa"/>
-            <w:tcBorders>
-              <w:top w:val="single" w:sz="4" w:space="0" w:color="000000"/>
-              <w:left w:val="single" w:sz="4" w:space="0" w:color="000000"/>
-              <w:bottom w:val="single" w:sz="4" w:space="0" w:color="000000"/>
-              <w:insideH w:val="single" w:sz="4" w:space="0" w:color="000000"/>
-            </w:tcBorders>
-            <w:shd w:fill="auto" w:val="clear"/>
-            <w:vAlign w:val="center"/>
-          </w:tcPr>
-          <w:p>
-            <w:pPr>
-              <w:pStyle w:val="Normal"/>
-              <w:rPr/>
-            </w:pPr>
-            <w:r>
-              <w:rPr/>
-              <w:t>Creació del arxius html I css</w:t>
+              <w:t>25</w:t>
+            </w:r>
+            <w:r>
+              <w:rPr>
+                <w:vertAlign w:val="superscript"/>
+              </w:rPr>
+              <w:t>th</w:t>
+            </w:r>
+            <w:r>
+              <w:rPr/>
+              <w:t xml:space="preserve">  Aug</w:t>
+            </w:r>
+          </w:p>
+        </w:tc>
+        <w:tc>
+          <w:tcPr>
+            <w:tcW w:w="1821" w:type="dxa"/>
+            <w:tcBorders>
+              <w:top w:val="single" w:sz="4" w:space="0" w:color="000000"/>
+              <w:left w:val="single" w:sz="4" w:space="0" w:color="000000"/>
+              <w:bottom w:val="single" w:sz="4" w:space="0" w:color="000000"/>
+              <w:insideH w:val="single" w:sz="4" w:space="0" w:color="000000"/>
+            </w:tcBorders>
+            <w:shd w:fill="auto" w:val="clear"/>
+            <w:vAlign w:val="center"/>
+          </w:tcPr>
+          <w:p>
+            <w:pPr>
+              <w:pStyle w:val="Normal"/>
+              <w:rPr/>
+            </w:pPr>
+            <w:r>
+              <w:rPr/>
+              <w:t>Creating the web</w:t>
+            </w:r>
+          </w:p>
+        </w:tc>
+        <w:tc>
+          <w:tcPr>
+            <w:tcW w:w="1989" w:type="dxa"/>
+            <w:tcBorders>
+              <w:top w:val="single" w:sz="4" w:space="0" w:color="000000"/>
+              <w:left w:val="single" w:sz="4" w:space="0" w:color="000000"/>
+              <w:bottom w:val="single" w:sz="4" w:space="0" w:color="000000"/>
+              <w:insideH w:val="single" w:sz="4" w:space="0" w:color="000000"/>
+            </w:tcBorders>
+            <w:shd w:fill="auto" w:val="clear"/>
+            <w:vAlign w:val="center"/>
+          </w:tcPr>
+          <w:p>
+            <w:pPr>
+              <w:pStyle w:val="Normal"/>
+              <w:rPr/>
+            </w:pPr>
+            <w:r>
+              <w:rPr/>
+              <w:t>Creatin css and html files</w:t>
             </w:r>
           </w:p>
         </w:tc>
@@ -1256,53 +1337,63 @@
             </w:pPr>
             <w:r>
               <w:rPr/>
-              <w:t>28 Ago</w:t>
-            </w:r>
-          </w:p>
-        </w:tc>
-        <w:tc>
-          <w:tcPr>
-            <w:tcW w:w="1822" w:type="dxa"/>
-            <w:tcBorders>
-              <w:top w:val="single" w:sz="4" w:space="0" w:color="000000"/>
-              <w:left w:val="single" w:sz="4" w:space="0" w:color="000000"/>
-              <w:bottom w:val="single" w:sz="4" w:space="0" w:color="000000"/>
-              <w:insideH w:val="single" w:sz="4" w:space="0" w:color="000000"/>
-            </w:tcBorders>
-            <w:shd w:fill="auto" w:val="clear"/>
-            <w:vAlign w:val="center"/>
-          </w:tcPr>
-          <w:p>
-            <w:pPr>
-              <w:pStyle w:val="Normal"/>
-              <w:rPr/>
-            </w:pPr>
-            <w:r>
-              <w:rPr/>
-              <w:t>Cerca de les apis</w:t>
-            </w:r>
-          </w:p>
-        </w:tc>
-        <w:tc>
-          <w:tcPr>
-            <w:tcW w:w="1988" w:type="dxa"/>
-            <w:tcBorders>
-              <w:top w:val="single" w:sz="4" w:space="0" w:color="000000"/>
-              <w:left w:val="single" w:sz="4" w:space="0" w:color="000000"/>
-              <w:bottom w:val="single" w:sz="4" w:space="0" w:color="000000"/>
-              <w:insideH w:val="single" w:sz="4" w:space="0" w:color="000000"/>
-            </w:tcBorders>
-            <w:shd w:fill="auto" w:val="clear"/>
-            <w:vAlign w:val="center"/>
-          </w:tcPr>
-          <w:p>
-            <w:pPr>
-              <w:pStyle w:val="Normal"/>
-              <w:rPr/>
-            </w:pPr>
-            <w:r>
-              <w:rPr/>
-              <w:t>Contacte amb les apis per demanar acces</w:t>
+              <w:t>28</w:t>
+            </w:r>
+            <w:r>
+              <w:rPr>
+                <w:vertAlign w:val="superscript"/>
+              </w:rPr>
+              <w:t>th</w:t>
+            </w:r>
+            <w:r>
+              <w:rPr/>
+              <w:t xml:space="preserve">  Aug</w:t>
+            </w:r>
+          </w:p>
+        </w:tc>
+        <w:tc>
+          <w:tcPr>
+            <w:tcW w:w="1821" w:type="dxa"/>
+            <w:tcBorders>
+              <w:top w:val="single" w:sz="4" w:space="0" w:color="000000"/>
+              <w:left w:val="single" w:sz="4" w:space="0" w:color="000000"/>
+              <w:bottom w:val="single" w:sz="4" w:space="0" w:color="000000"/>
+              <w:insideH w:val="single" w:sz="4" w:space="0" w:color="000000"/>
+            </w:tcBorders>
+            <w:shd w:fill="auto" w:val="clear"/>
+            <w:vAlign w:val="center"/>
+          </w:tcPr>
+          <w:p>
+            <w:pPr>
+              <w:pStyle w:val="Normal"/>
+              <w:rPr/>
+            </w:pPr>
+            <w:r>
+              <w:rPr/>
+              <w:t>Api research</w:t>
+            </w:r>
+          </w:p>
+        </w:tc>
+        <w:tc>
+          <w:tcPr>
+            <w:tcW w:w="1989" w:type="dxa"/>
+            <w:tcBorders>
+              <w:top w:val="single" w:sz="4" w:space="0" w:color="000000"/>
+              <w:left w:val="single" w:sz="4" w:space="0" w:color="000000"/>
+              <w:bottom w:val="single" w:sz="4" w:space="0" w:color="000000"/>
+              <w:insideH w:val="single" w:sz="4" w:space="0" w:color="000000"/>
+            </w:tcBorders>
+            <w:shd w:fill="auto" w:val="clear"/>
+            <w:vAlign w:val="center"/>
+          </w:tcPr>
+          <w:p>
+            <w:pPr>
+              <w:pStyle w:val="Normal"/>
+              <w:rPr/>
+            </w:pPr>
+            <w:r>
+              <w:rPr/>
+              <w:t>Contacting with the ecompanis to ask for access</w:t>
             </w:r>
           </w:p>
         </w:tc>
@@ -1399,36 +1490,46 @@
             </w:pPr>
             <w:r>
               <w:rPr/>
-              <w:t>29 Ago</w:t>
-            </w:r>
-          </w:p>
-        </w:tc>
-        <w:tc>
-          <w:tcPr>
-            <w:tcW w:w="1822" w:type="dxa"/>
-            <w:tcBorders>
-              <w:top w:val="single" w:sz="4" w:space="0" w:color="000000"/>
-              <w:left w:val="single" w:sz="4" w:space="0" w:color="000000"/>
-              <w:bottom w:val="single" w:sz="4" w:space="0" w:color="000000"/>
-              <w:insideH w:val="single" w:sz="4" w:space="0" w:color="000000"/>
-            </w:tcBorders>
-            <w:shd w:fill="auto" w:val="clear"/>
-            <w:vAlign w:val="center"/>
-          </w:tcPr>
-          <w:p>
-            <w:pPr>
-              <w:pStyle w:val="Normal"/>
-              <w:rPr/>
-            </w:pPr>
-            <w:r>
-              <w:rPr/>
-              <w:t>Adaptació del codi a css grid</w:t>
-            </w:r>
-          </w:p>
-        </w:tc>
-        <w:tc>
-          <w:tcPr>
-            <w:tcW w:w="1988" w:type="dxa"/>
+              <w:t>29</w:t>
+            </w:r>
+            <w:r>
+              <w:rPr>
+                <w:vertAlign w:val="superscript"/>
+              </w:rPr>
+              <w:t>th</w:t>
+            </w:r>
+            <w:r>
+              <w:rPr/>
+              <w:t xml:space="preserve"> Aug</w:t>
+            </w:r>
+          </w:p>
+        </w:tc>
+        <w:tc>
+          <w:tcPr>
+            <w:tcW w:w="1821" w:type="dxa"/>
+            <w:tcBorders>
+              <w:top w:val="single" w:sz="4" w:space="0" w:color="000000"/>
+              <w:left w:val="single" w:sz="4" w:space="0" w:color="000000"/>
+              <w:bottom w:val="single" w:sz="4" w:space="0" w:color="000000"/>
+              <w:insideH w:val="single" w:sz="4" w:space="0" w:color="000000"/>
+            </w:tcBorders>
+            <w:shd w:fill="auto" w:val="clear"/>
+            <w:vAlign w:val="center"/>
+          </w:tcPr>
+          <w:p>
+            <w:pPr>
+              <w:pStyle w:val="Normal"/>
+              <w:rPr/>
+            </w:pPr>
+            <w:r>
+              <w:rPr/>
+              <w:t>Adapting code for css grid</w:t>
+            </w:r>
+          </w:p>
+        </w:tc>
+        <w:tc>
+          <w:tcPr>
+            <w:tcW w:w="1989" w:type="dxa"/>
             <w:tcBorders>
               <w:top w:val="single" w:sz="4" w:space="0" w:color="000000"/>
               <w:left w:val="single" w:sz="4" w:space="0" w:color="000000"/>
@@ -1542,13 +1643,23 @@
             </w:pPr>
             <w:r>
               <w:rPr/>
-              <w:t>13 Sep</w:t>
-            </w:r>
-          </w:p>
-        </w:tc>
-        <w:tc>
-          <w:tcPr>
-            <w:tcW w:w="1822" w:type="dxa"/>
+              <w:t>13</w:t>
+            </w:r>
+            <w:r>
+              <w:rPr>
+                <w:vertAlign w:val="superscript"/>
+              </w:rPr>
+              <w:t>th</w:t>
+            </w:r>
+            <w:r>
+              <w:rPr/>
+              <w:t xml:space="preserve">  Sep</w:t>
+            </w:r>
+          </w:p>
+        </w:tc>
+        <w:tc>
+          <w:tcPr>
+            <w:tcW w:w="1821" w:type="dxa"/>
             <w:tcBorders>
               <w:top w:val="single" w:sz="4" w:space="0" w:color="000000"/>
               <w:left w:val="single" w:sz="4" w:space="0" w:color="000000"/>
@@ -1571,7 +1682,7 @@
         </w:tc>
         <w:tc>
           <w:tcPr>
-            <w:tcW w:w="1988" w:type="dxa"/>
+            <w:tcW w:w="1989" w:type="dxa"/>
             <w:tcBorders>
               <w:top w:val="single" w:sz="4" w:space="0" w:color="000000"/>
               <w:left w:val="single" w:sz="4" w:space="0" w:color="000000"/>
@@ -1684,53 +1795,63 @@
             </w:pPr>
             <w:r>
               <w:rPr/>
-              <w:t>19  Sept</w:t>
-            </w:r>
-          </w:p>
-        </w:tc>
-        <w:tc>
-          <w:tcPr>
-            <w:tcW w:w="1822" w:type="dxa"/>
-            <w:tcBorders>
-              <w:top w:val="single" w:sz="4" w:space="0" w:color="000000"/>
-              <w:left w:val="single" w:sz="4" w:space="0" w:color="000000"/>
-              <w:bottom w:val="single" w:sz="4" w:space="0" w:color="000000"/>
-              <w:insideH w:val="single" w:sz="4" w:space="0" w:color="000000"/>
-            </w:tcBorders>
-            <w:shd w:fill="auto" w:val="clear"/>
-            <w:vAlign w:val="center"/>
-          </w:tcPr>
-          <w:p>
-            <w:pPr>
-              <w:pStyle w:val="Normal"/>
-              <w:rPr/>
-            </w:pPr>
-            <w:r>
-              <w:rPr/>
-              <w:t>Cració de les altres patalles</w:t>
-            </w:r>
-          </w:p>
-        </w:tc>
-        <w:tc>
-          <w:tcPr>
-            <w:tcW w:w="1988" w:type="dxa"/>
-            <w:tcBorders>
-              <w:top w:val="single" w:sz="4" w:space="0" w:color="000000"/>
-              <w:left w:val="single" w:sz="4" w:space="0" w:color="000000"/>
-              <w:bottom w:val="single" w:sz="4" w:space="0" w:color="000000"/>
-              <w:insideH w:val="single" w:sz="4" w:space="0" w:color="000000"/>
-            </w:tcBorders>
-            <w:shd w:fill="auto" w:val="clear"/>
-            <w:vAlign w:val="center"/>
-          </w:tcPr>
-          <w:p>
-            <w:pPr>
-              <w:pStyle w:val="Normal"/>
-              <w:rPr/>
-            </w:pPr>
-            <w:r>
-              <w:rPr/>
-              <w:t>Creació dels altres archius html per a la navegació de pantalles</w:t>
+              <w:t>19</w:t>
+            </w:r>
+            <w:r>
+              <w:rPr>
+                <w:vertAlign w:val="superscript"/>
+              </w:rPr>
+              <w:t>th</w:t>
+            </w:r>
+            <w:r>
+              <w:rPr/>
+              <w:t xml:space="preserve">  Sept</w:t>
+            </w:r>
+          </w:p>
+        </w:tc>
+        <w:tc>
+          <w:tcPr>
+            <w:tcW w:w="1821" w:type="dxa"/>
+            <w:tcBorders>
+              <w:top w:val="single" w:sz="4" w:space="0" w:color="000000"/>
+              <w:left w:val="single" w:sz="4" w:space="0" w:color="000000"/>
+              <w:bottom w:val="single" w:sz="4" w:space="0" w:color="000000"/>
+              <w:insideH w:val="single" w:sz="4" w:space="0" w:color="000000"/>
+            </w:tcBorders>
+            <w:shd w:fill="auto" w:val="clear"/>
+            <w:vAlign w:val="center"/>
+          </w:tcPr>
+          <w:p>
+            <w:pPr>
+              <w:pStyle w:val="Normal"/>
+              <w:rPr/>
+            </w:pPr>
+            <w:r>
+              <w:rPr/>
+              <w:t>Creating other pages</w:t>
+            </w:r>
+          </w:p>
+        </w:tc>
+        <w:tc>
+          <w:tcPr>
+            <w:tcW w:w="1989" w:type="dxa"/>
+            <w:tcBorders>
+              <w:top w:val="single" w:sz="4" w:space="0" w:color="000000"/>
+              <w:left w:val="single" w:sz="4" w:space="0" w:color="000000"/>
+              <w:bottom w:val="single" w:sz="4" w:space="0" w:color="000000"/>
+              <w:insideH w:val="single" w:sz="4" w:space="0" w:color="000000"/>
+            </w:tcBorders>
+            <w:shd w:fill="auto" w:val="clear"/>
+            <w:vAlign w:val="center"/>
+          </w:tcPr>
+          <w:p>
+            <w:pPr>
+              <w:pStyle w:val="Normal"/>
+              <w:rPr/>
+            </w:pPr>
+            <w:r>
+              <w:rPr/>
+              <w:t>Seting up page navigation</w:t>
             </w:r>
           </w:p>
         </w:tc>
@@ -1827,36 +1948,46 @@
             </w:pPr>
             <w:r>
               <w:rPr/>
-              <w:t xml:space="preserve">19 Sept </w:t>
-            </w:r>
-          </w:p>
-        </w:tc>
-        <w:tc>
-          <w:tcPr>
-            <w:tcW w:w="1822" w:type="dxa"/>
-            <w:tcBorders>
-              <w:top w:val="single" w:sz="4" w:space="0" w:color="000000"/>
-              <w:left w:val="single" w:sz="4" w:space="0" w:color="000000"/>
-              <w:bottom w:val="single" w:sz="4" w:space="0" w:color="000000"/>
-              <w:insideH w:val="single" w:sz="4" w:space="0" w:color="000000"/>
-            </w:tcBorders>
-            <w:shd w:fill="auto" w:val="clear"/>
-            <w:vAlign w:val="center"/>
-          </w:tcPr>
-          <w:p>
-            <w:pPr>
-              <w:pStyle w:val="Normal"/>
-              <w:rPr/>
-            </w:pPr>
-            <w:r>
-              <w:rPr/>
-              <w:t>Creació del archiu about I estructura grafica de la pantalla</w:t>
-            </w:r>
-          </w:p>
-        </w:tc>
-        <w:tc>
-          <w:tcPr>
-            <w:tcW w:w="1988" w:type="dxa"/>
+              <w:t>19</w:t>
+            </w:r>
+            <w:r>
+              <w:rPr>
+                <w:vertAlign w:val="superscript"/>
+              </w:rPr>
+              <w:t>th</w:t>
+            </w:r>
+            <w:r>
+              <w:rPr/>
+              <w:t xml:space="preserve"> Sept </w:t>
+            </w:r>
+          </w:p>
+        </w:tc>
+        <w:tc>
+          <w:tcPr>
+            <w:tcW w:w="1821" w:type="dxa"/>
+            <w:tcBorders>
+              <w:top w:val="single" w:sz="4" w:space="0" w:color="000000"/>
+              <w:left w:val="single" w:sz="4" w:space="0" w:color="000000"/>
+              <w:bottom w:val="single" w:sz="4" w:space="0" w:color="000000"/>
+              <w:insideH w:val="single" w:sz="4" w:space="0" w:color="000000"/>
+            </w:tcBorders>
+            <w:shd w:fill="auto" w:val="clear"/>
+            <w:vAlign w:val="center"/>
+          </w:tcPr>
+          <w:p>
+            <w:pPr>
+              <w:pStyle w:val="Normal"/>
+              <w:rPr/>
+            </w:pPr>
+            <w:r>
+              <w:rPr/>
+              <w:t>Creating About page and core dessign for pages</w:t>
+            </w:r>
+          </w:p>
+        </w:tc>
+        <w:tc>
+          <w:tcPr>
+            <w:tcW w:w="1989" w:type="dxa"/>
             <w:tcBorders>
               <w:top w:val="single" w:sz="4" w:space="0" w:color="000000"/>
               <w:left w:val="single" w:sz="4" w:space="0" w:color="000000"/>
@@ -1969,36 +2100,36 @@
             </w:pPr>
             <w:r>
               <w:rPr/>
-              <w:t>23 Spt</w:t>
-            </w:r>
-          </w:p>
-        </w:tc>
-        <w:tc>
-          <w:tcPr>
-            <w:tcW w:w="1822" w:type="dxa"/>
-            <w:tcBorders>
-              <w:top w:val="single" w:sz="4" w:space="0" w:color="000000"/>
-              <w:left w:val="single" w:sz="4" w:space="0" w:color="000000"/>
-              <w:bottom w:val="single" w:sz="4" w:space="0" w:color="000000"/>
-              <w:insideH w:val="single" w:sz="4" w:space="0" w:color="000000"/>
-            </w:tcBorders>
-            <w:shd w:fill="auto" w:val="clear"/>
-            <w:vAlign w:val="center"/>
-          </w:tcPr>
-          <w:p>
-            <w:pPr>
-              <w:pStyle w:val="Normal"/>
-              <w:rPr/>
-            </w:pPr>
-            <w:r>
-              <w:rPr/>
-              <w:t>Finalització about I creacio de la pagina login I registre</w:t>
-            </w:r>
-          </w:p>
-        </w:tc>
-        <w:tc>
-          <w:tcPr>
-            <w:tcW w:w="1988" w:type="dxa"/>
+              <w:t>23th  Sept</w:t>
+            </w:r>
+          </w:p>
+        </w:tc>
+        <w:tc>
+          <w:tcPr>
+            <w:tcW w:w="1821" w:type="dxa"/>
+            <w:tcBorders>
+              <w:top w:val="single" w:sz="4" w:space="0" w:color="000000"/>
+              <w:left w:val="single" w:sz="4" w:space="0" w:color="000000"/>
+              <w:bottom w:val="single" w:sz="4" w:space="0" w:color="000000"/>
+              <w:insideH w:val="single" w:sz="4" w:space="0" w:color="000000"/>
+            </w:tcBorders>
+            <w:shd w:fill="auto" w:val="clear"/>
+            <w:vAlign w:val="center"/>
+          </w:tcPr>
+          <w:p>
+            <w:pPr>
+              <w:pStyle w:val="Normal"/>
+              <w:rPr/>
+            </w:pPr>
+            <w:r>
+              <w:rPr/>
+              <w:t>Design of the login and register</w:t>
+            </w:r>
+          </w:p>
+        </w:tc>
+        <w:tc>
+          <w:tcPr>
+            <w:tcW w:w="1989" w:type="dxa"/>
             <w:tcBorders>
               <w:top w:val="single" w:sz="4" w:space="0" w:color="000000"/>
               <w:left w:val="single" w:sz="4" w:space="0" w:color="000000"/>
@@ -2111,53 +2242,63 @@
             </w:pPr>
             <w:r>
               <w:rPr/>
-              <w:t>24 Sept</w:t>
-            </w:r>
-          </w:p>
-        </w:tc>
-        <w:tc>
-          <w:tcPr>
-            <w:tcW w:w="1822" w:type="dxa"/>
-            <w:tcBorders>
-              <w:top w:val="single" w:sz="4" w:space="0" w:color="000000"/>
-              <w:left w:val="single" w:sz="4" w:space="0" w:color="000000"/>
-              <w:bottom w:val="single" w:sz="4" w:space="0" w:color="000000"/>
-              <w:insideH w:val="single" w:sz="4" w:space="0" w:color="000000"/>
-            </w:tcBorders>
-            <w:shd w:fill="auto" w:val="clear"/>
-            <w:vAlign w:val="center"/>
-          </w:tcPr>
-          <w:p>
-            <w:pPr>
-              <w:pStyle w:val="Normal"/>
-              <w:rPr/>
-            </w:pPr>
-            <w:r>
-              <w:rPr/>
-              <w:t>Creacio del parser pel seeing</w:t>
-            </w:r>
-          </w:p>
-        </w:tc>
-        <w:tc>
-          <w:tcPr>
-            <w:tcW w:w="1988" w:type="dxa"/>
-            <w:tcBorders>
-              <w:top w:val="single" w:sz="4" w:space="0" w:color="000000"/>
-              <w:left w:val="single" w:sz="4" w:space="0" w:color="000000"/>
-              <w:bottom w:val="single" w:sz="4" w:space="0" w:color="000000"/>
-              <w:insideH w:val="single" w:sz="4" w:space="0" w:color="000000"/>
-            </w:tcBorders>
-            <w:shd w:fill="auto" w:val="clear"/>
-            <w:vAlign w:val="center"/>
-          </w:tcPr>
-          <w:p>
-            <w:pPr>
-              <w:pStyle w:val="Normal"/>
-              <w:rPr/>
-            </w:pPr>
-            <w:r>
-              <w:rPr/>
-              <w:t>Creacio del web scraper amb python per extreures les dades de la web</w:t>
+              <w:t>24</w:t>
+            </w:r>
+            <w:r>
+              <w:rPr>
+                <w:vertAlign w:val="superscript"/>
+              </w:rPr>
+              <w:t>th</w:t>
+            </w:r>
+            <w:r>
+              <w:rPr/>
+              <w:t xml:space="preserve">  Sept</w:t>
+            </w:r>
+          </w:p>
+        </w:tc>
+        <w:tc>
+          <w:tcPr>
+            <w:tcW w:w="1821" w:type="dxa"/>
+            <w:tcBorders>
+              <w:top w:val="single" w:sz="4" w:space="0" w:color="000000"/>
+              <w:left w:val="single" w:sz="4" w:space="0" w:color="000000"/>
+              <w:bottom w:val="single" w:sz="4" w:space="0" w:color="000000"/>
+              <w:insideH w:val="single" w:sz="4" w:space="0" w:color="000000"/>
+            </w:tcBorders>
+            <w:shd w:fill="auto" w:val="clear"/>
+            <w:vAlign w:val="center"/>
+          </w:tcPr>
+          <w:p>
+            <w:pPr>
+              <w:pStyle w:val="Normal"/>
+              <w:rPr/>
+            </w:pPr>
+            <w:r>
+              <w:rPr/>
+              <w:t>Crerating web screappers</w:t>
+            </w:r>
+          </w:p>
+        </w:tc>
+        <w:tc>
+          <w:tcPr>
+            <w:tcW w:w="1989" w:type="dxa"/>
+            <w:tcBorders>
+              <w:top w:val="single" w:sz="4" w:space="0" w:color="000000"/>
+              <w:left w:val="single" w:sz="4" w:space="0" w:color="000000"/>
+              <w:bottom w:val="single" w:sz="4" w:space="0" w:color="000000"/>
+              <w:insideH w:val="single" w:sz="4" w:space="0" w:color="000000"/>
+            </w:tcBorders>
+            <w:shd w:fill="auto" w:val="clear"/>
+            <w:vAlign w:val="center"/>
+          </w:tcPr>
+          <w:p>
+            <w:pPr>
+              <w:pStyle w:val="Normal"/>
+              <w:rPr/>
+            </w:pPr>
+            <w:r>
+              <w:rPr/>
+              <w:t>Creating a python web scrapper to get data from the web</w:t>
             </w:r>
           </w:p>
         </w:tc>
@@ -2254,36 +2395,50 @@
             </w:pPr>
             <w:r>
               <w:rPr/>
-              <w:t>24 Sept</w:t>
-            </w:r>
-          </w:p>
-        </w:tc>
-        <w:tc>
-          <w:tcPr>
-            <w:tcW w:w="1822" w:type="dxa"/>
-            <w:tcBorders>
-              <w:top w:val="single" w:sz="4" w:space="0" w:color="000000"/>
-              <w:left w:val="single" w:sz="4" w:space="0" w:color="000000"/>
-              <w:bottom w:val="single" w:sz="4" w:space="0" w:color="000000"/>
-              <w:insideH w:val="single" w:sz="4" w:space="0" w:color="000000"/>
-            </w:tcBorders>
-            <w:shd w:fill="auto" w:val="clear"/>
-            <w:vAlign w:val="center"/>
-          </w:tcPr>
-          <w:p>
-            <w:pPr>
-              <w:pStyle w:val="Normal"/>
-              <w:rPr/>
-            </w:pPr>
-            <w:r>
-              <w:rPr/>
-              <w:t>Modificació del screendesign</w:t>
-            </w:r>
-          </w:p>
-        </w:tc>
-        <w:tc>
-          <w:tcPr>
-            <w:tcW w:w="1988" w:type="dxa"/>
+              <w:t>24</w:t>
+            </w:r>
+            <w:r>
+              <w:rPr>
+                <w:vertAlign w:val="superscript"/>
+              </w:rPr>
+              <w:t>th</w:t>
+            </w:r>
+            <w:r>
+              <w:rPr/>
+              <w:t xml:space="preserve">  Sept</w:t>
+            </w:r>
+          </w:p>
+        </w:tc>
+        <w:tc>
+          <w:tcPr>
+            <w:tcW w:w="1821" w:type="dxa"/>
+            <w:tcBorders>
+              <w:top w:val="single" w:sz="4" w:space="0" w:color="000000"/>
+              <w:left w:val="single" w:sz="4" w:space="0" w:color="000000"/>
+              <w:bottom w:val="single" w:sz="4" w:space="0" w:color="000000"/>
+              <w:insideH w:val="single" w:sz="4" w:space="0" w:color="000000"/>
+            </w:tcBorders>
+            <w:shd w:fill="auto" w:val="clear"/>
+            <w:vAlign w:val="center"/>
+          </w:tcPr>
+          <w:p>
+            <w:pPr>
+              <w:pStyle w:val="Normal"/>
+              <w:rPr/>
+            </w:pPr>
+            <w:r>
+              <w:rPr/>
+              <w:t>Modifying</w:t>
+            </w:r>
+            <w:r>
+              <w:rPr/>
+              <w:t xml:space="preserve"> screendesign</w:t>
+            </w:r>
+          </w:p>
+        </w:tc>
+        <w:tc>
+          <w:tcPr>
+            <w:tcW w:w="1989" w:type="dxa"/>
             <w:tcBorders>
               <w:top w:val="single" w:sz="4" w:space="0" w:color="000000"/>
               <w:left w:val="single" w:sz="4" w:space="0" w:color="000000"/>
@@ -2344,6 +2499,17 @@
             </w:pPr>
             <w:r>
               <w:rPr/>
+              <w:t>25</w:t>
+            </w:r>
+            <w:r>
+              <w:rPr>
+                <w:vertAlign w:val="superscript"/>
+              </w:rPr>
+              <w:t>th</w:t>
+            </w:r>
+            <w:r>
+              <w:rPr/>
+              <w:t xml:space="preserve"> Sep</w:t>
             </w:r>
           </w:p>
         </w:tc>
@@ -2396,36 +2562,46 @@
             </w:pPr>
             <w:r>
               <w:rPr/>
-              <w:t>25 Sept</w:t>
-            </w:r>
-          </w:p>
-        </w:tc>
-        <w:tc>
-          <w:tcPr>
-            <w:tcW w:w="1822" w:type="dxa"/>
-            <w:tcBorders>
-              <w:top w:val="single" w:sz="4" w:space="0" w:color="000000"/>
-              <w:left w:val="single" w:sz="4" w:space="0" w:color="000000"/>
-              <w:bottom w:val="single" w:sz="4" w:space="0" w:color="000000"/>
-              <w:insideH w:val="single" w:sz="4" w:space="0" w:color="000000"/>
-            </w:tcBorders>
-            <w:shd w:fill="auto" w:val="clear"/>
-            <w:vAlign w:val="center"/>
-          </w:tcPr>
-          <w:p>
-            <w:pPr>
-              <w:pStyle w:val="Normal"/>
-              <w:rPr/>
-            </w:pPr>
-            <w:r>
-              <w:rPr/>
-              <w:t>Finalització del nou screen design</w:t>
-            </w:r>
-          </w:p>
-        </w:tc>
-        <w:tc>
-          <w:tcPr>
-            <w:tcW w:w="1988" w:type="dxa"/>
+              <w:t>26</w:t>
+            </w:r>
+            <w:r>
+              <w:rPr>
+                <w:vertAlign w:val="superscript"/>
+              </w:rPr>
+              <w:t>th</w:t>
+            </w:r>
+            <w:r>
+              <w:rPr/>
+              <w:t xml:space="preserve">  Sept</w:t>
+            </w:r>
+          </w:p>
+        </w:tc>
+        <w:tc>
+          <w:tcPr>
+            <w:tcW w:w="1821" w:type="dxa"/>
+            <w:tcBorders>
+              <w:top w:val="single" w:sz="4" w:space="0" w:color="000000"/>
+              <w:left w:val="single" w:sz="4" w:space="0" w:color="000000"/>
+              <w:bottom w:val="single" w:sz="4" w:space="0" w:color="000000"/>
+              <w:insideH w:val="single" w:sz="4" w:space="0" w:color="000000"/>
+            </w:tcBorders>
+            <w:shd w:fill="auto" w:val="clear"/>
+            <w:vAlign w:val="center"/>
+          </w:tcPr>
+          <w:p>
+            <w:pPr>
+              <w:pStyle w:val="Normal"/>
+              <w:rPr/>
+            </w:pPr>
+            <w:r>
+              <w:rPr/>
+              <w:t>Adding form buttons</w:t>
+            </w:r>
+          </w:p>
+        </w:tc>
+        <w:tc>
+          <w:tcPr>
+            <w:tcW w:w="1989" w:type="dxa"/>
             <w:tcBorders>
               <w:top w:val="single" w:sz="4" w:space="0" w:color="000000"/>
               <w:left w:val="single" w:sz="4" w:space="0" w:color="000000"/>
@@ -2538,36 +2714,46 @@
             </w:pPr>
             <w:r>
               <w:rPr/>
-              <w:t>26 Sept</w:t>
-            </w:r>
-          </w:p>
-        </w:tc>
-        <w:tc>
-          <w:tcPr>
-            <w:tcW w:w="1822" w:type="dxa"/>
-            <w:tcBorders>
-              <w:top w:val="single" w:sz="4" w:space="0" w:color="000000"/>
-              <w:left w:val="single" w:sz="4" w:space="0" w:color="000000"/>
-              <w:bottom w:val="single" w:sz="4" w:space="0" w:color="000000"/>
-              <w:insideH w:val="single" w:sz="4" w:space="0" w:color="000000"/>
-            </w:tcBorders>
-            <w:shd w:fill="auto" w:val="clear"/>
-            <w:vAlign w:val="center"/>
-          </w:tcPr>
-          <w:p>
-            <w:pPr>
-              <w:pStyle w:val="Normal"/>
-              <w:rPr/>
-            </w:pPr>
-            <w:r>
-              <w:rPr/>
-              <w:t>Afegir butons als formularis</w:t>
-            </w:r>
-          </w:p>
-        </w:tc>
-        <w:tc>
-          <w:tcPr>
-            <w:tcW w:w="1988" w:type="dxa"/>
+              <w:t>27</w:t>
+            </w:r>
+            <w:r>
+              <w:rPr>
+                <w:vertAlign w:val="superscript"/>
+              </w:rPr>
+              <w:t>th</w:t>
+            </w:r>
+            <w:r>
+              <w:rPr/>
+              <w:t xml:space="preserve">  Sept</w:t>
+            </w:r>
+          </w:p>
+        </w:tc>
+        <w:tc>
+          <w:tcPr>
+            <w:tcW w:w="1821" w:type="dxa"/>
+            <w:tcBorders>
+              <w:top w:val="single" w:sz="4" w:space="0" w:color="000000"/>
+              <w:left w:val="single" w:sz="4" w:space="0" w:color="000000"/>
+              <w:bottom w:val="single" w:sz="4" w:space="0" w:color="000000"/>
+              <w:insideH w:val="single" w:sz="4" w:space="0" w:color="000000"/>
+            </w:tcBorders>
+            <w:shd w:fill="auto" w:val="clear"/>
+            <w:vAlign w:val="center"/>
+          </w:tcPr>
+          <w:p>
+            <w:pPr>
+              <w:pStyle w:val="Normal"/>
+              <w:rPr/>
+            </w:pPr>
+            <w:r>
+              <w:rPr/>
+              <w:t>Creating ER diagram</w:t>
+            </w:r>
+          </w:p>
+        </w:tc>
+        <w:tc>
+          <w:tcPr>
+            <w:tcW w:w="1989" w:type="dxa"/>
             <w:tcBorders>
               <w:top w:val="single" w:sz="4" w:space="0" w:color="000000"/>
               <w:left w:val="single" w:sz="4" w:space="0" w:color="000000"/>
@@ -2680,36 +2866,46 @@
             </w:pPr>
             <w:r>
               <w:rPr/>
-              <w:t>27 Sept</w:t>
-            </w:r>
-          </w:p>
-        </w:tc>
-        <w:tc>
-          <w:tcPr>
-            <w:tcW w:w="1822" w:type="dxa"/>
-            <w:tcBorders>
-              <w:top w:val="single" w:sz="4" w:space="0" w:color="000000"/>
-              <w:left w:val="single" w:sz="4" w:space="0" w:color="000000"/>
-              <w:bottom w:val="single" w:sz="4" w:space="0" w:color="000000"/>
-              <w:insideH w:val="single" w:sz="4" w:space="0" w:color="000000"/>
-            </w:tcBorders>
-            <w:shd w:fill="auto" w:val="clear"/>
-            <w:vAlign w:val="center"/>
-          </w:tcPr>
-          <w:p>
-            <w:pPr>
-              <w:pStyle w:val="Normal"/>
-              <w:rPr/>
-            </w:pPr>
-            <w:r>
-              <w:rPr/>
-              <w:t>Creació diagrama ER</w:t>
-            </w:r>
-          </w:p>
-        </w:tc>
-        <w:tc>
-          <w:tcPr>
-            <w:tcW w:w="1988" w:type="dxa"/>
+              <w:t>27</w:t>
+            </w:r>
+            <w:r>
+              <w:rPr>
+                <w:vertAlign w:val="superscript"/>
+              </w:rPr>
+              <w:t>th</w:t>
+            </w:r>
+            <w:r>
+              <w:rPr/>
+              <w:t xml:space="preserve">  Sept</w:t>
+            </w:r>
+          </w:p>
+        </w:tc>
+        <w:tc>
+          <w:tcPr>
+            <w:tcW w:w="1821" w:type="dxa"/>
+            <w:tcBorders>
+              <w:top w:val="single" w:sz="4" w:space="0" w:color="000000"/>
+              <w:left w:val="single" w:sz="4" w:space="0" w:color="000000"/>
+              <w:bottom w:val="single" w:sz="4" w:space="0" w:color="000000"/>
+              <w:insideH w:val="single" w:sz="4" w:space="0" w:color="000000"/>
+            </w:tcBorders>
+            <w:shd w:fill="auto" w:val="clear"/>
+            <w:vAlign w:val="center"/>
+          </w:tcPr>
+          <w:p>
+            <w:pPr>
+              <w:pStyle w:val="Normal"/>
+              <w:rPr/>
+            </w:pPr>
+            <w:r>
+              <w:rPr/>
+              <w:t>Creating tables and databases</w:t>
+            </w:r>
+          </w:p>
+        </w:tc>
+        <w:tc>
+          <w:tcPr>
+            <w:tcW w:w="1989" w:type="dxa"/>
             <w:tcBorders>
               <w:top w:val="single" w:sz="4" w:space="0" w:color="000000"/>
               <w:left w:val="single" w:sz="4" w:space="0" w:color="000000"/>
@@ -2822,52 +3018,63 @@
             </w:pPr>
             <w:r>
               <w:rPr/>
-              <w:t>27 Sept</w:t>
-            </w:r>
-          </w:p>
-        </w:tc>
-        <w:tc>
-          <w:tcPr>
-            <w:tcW w:w="1822" w:type="dxa"/>
-            <w:tcBorders>
-              <w:top w:val="single" w:sz="4" w:space="0" w:color="000000"/>
-              <w:left w:val="single" w:sz="4" w:space="0" w:color="000000"/>
-              <w:bottom w:val="single" w:sz="4" w:space="0" w:color="000000"/>
-              <w:insideH w:val="single" w:sz="4" w:space="0" w:color="000000"/>
-            </w:tcBorders>
-            <w:shd w:fill="auto" w:val="clear"/>
-            <w:vAlign w:val="center"/>
-          </w:tcPr>
-          <w:p>
-            <w:pPr>
-              <w:pStyle w:val="Normal"/>
-              <w:rPr/>
-            </w:pPr>
-            <w:r>
-              <w:rPr/>
-              <w:t>Creació de les taules</w:t>
-            </w:r>
-          </w:p>
-        </w:tc>
-        <w:tc>
-          <w:tcPr>
-            <w:tcW w:w="1988" w:type="dxa"/>
-            <w:tcBorders>
-              <w:top w:val="single" w:sz="4" w:space="0" w:color="000000"/>
-              <w:left w:val="single" w:sz="4" w:space="0" w:color="000000"/>
-              <w:bottom w:val="single" w:sz="4" w:space="0" w:color="000000"/>
-              <w:insideH w:val="single" w:sz="4" w:space="0" w:color="000000"/>
-            </w:tcBorders>
-            <w:shd w:fill="auto" w:val="clear"/>
-            <w:vAlign w:val="center"/>
-          </w:tcPr>
-          <w:p>
-            <w:pPr>
-              <w:pStyle w:val="Normal"/>
-              <w:rPr/>
-            </w:pPr>
-            <w:r>
-              <w:rPr/>
+              <w:t>27</w:t>
+            </w:r>
+            <w:r>
+              <w:rPr>
+                <w:vertAlign w:val="superscript"/>
+              </w:rPr>
+              <w:t>th</w:t>
+            </w:r>
+            <w:r>
+              <w:rPr/>
+              <w:t xml:space="preserve">  Sept</w:t>
+            </w:r>
+          </w:p>
+        </w:tc>
+        <w:tc>
+          <w:tcPr>
+            <w:tcW w:w="1821" w:type="dxa"/>
+            <w:tcBorders>
+              <w:top w:val="single" w:sz="4" w:space="0" w:color="000000"/>
+              <w:left w:val="single" w:sz="4" w:space="0" w:color="000000"/>
+              <w:bottom w:val="single" w:sz="4" w:space="0" w:color="000000"/>
+              <w:insideH w:val="single" w:sz="4" w:space="0" w:color="000000"/>
+            </w:tcBorders>
+            <w:shd w:fill="auto" w:val="clear"/>
+            <w:vAlign w:val="center"/>
+          </w:tcPr>
+          <w:p>
+            <w:pPr>
+              <w:pStyle w:val="Normal"/>
+              <w:rPr/>
+            </w:pPr>
+            <w:r>
+              <w:rPr/>
+              <w:t>Working on admin pages</w:t>
+            </w:r>
+          </w:p>
+        </w:tc>
+        <w:tc>
+          <w:tcPr>
+            <w:tcW w:w="1989" w:type="dxa"/>
+            <w:tcBorders>
+              <w:top w:val="single" w:sz="4" w:space="0" w:color="000000"/>
+              <w:left w:val="single" w:sz="4" w:space="0" w:color="000000"/>
+              <w:bottom w:val="single" w:sz="4" w:space="0" w:color="000000"/>
+              <w:insideH w:val="single" w:sz="4" w:space="0" w:color="000000"/>
+            </w:tcBorders>
+            <w:shd w:fill="auto" w:val="clear"/>
+            <w:vAlign w:val="center"/>
+          </w:tcPr>
+          <w:p>
+            <w:pPr>
+              <w:pStyle w:val="Normal"/>
+              <w:rPr/>
+            </w:pPr>
+            <w:r>
+              <w:rPr/>
+              <w:t>Creating admin pages and adapting the old ones</w:t>
             </w:r>
           </w:p>
         </w:tc>
@@ -2964,53 +3171,52 @@
             </w:pPr>
             <w:r>
               <w:rPr/>
-              <w:t>27 Sept</w:t>
-            </w:r>
-          </w:p>
-        </w:tc>
-        <w:tc>
-          <w:tcPr>
-            <w:tcW w:w="1822" w:type="dxa"/>
-            <w:tcBorders>
-              <w:top w:val="single" w:sz="4" w:space="0" w:color="000000"/>
-              <w:left w:val="single" w:sz="4" w:space="0" w:color="000000"/>
-              <w:bottom w:val="single" w:sz="4" w:space="0" w:color="000000"/>
-              <w:insideH w:val="single" w:sz="4" w:space="0" w:color="000000"/>
-            </w:tcBorders>
-            <w:shd w:fill="auto" w:val="clear"/>
-            <w:vAlign w:val="center"/>
-          </w:tcPr>
-          <w:p>
-            <w:pPr>
-              <w:pStyle w:val="Normal"/>
-              <w:rPr/>
-            </w:pPr>
-            <w:r>
-              <w:rPr/>
-              <w:t>Creació de les pagines de l’administrador</w:t>
-            </w:r>
-          </w:p>
-        </w:tc>
-        <w:tc>
-          <w:tcPr>
-            <w:tcW w:w="1988" w:type="dxa"/>
-            <w:tcBorders>
-              <w:top w:val="single" w:sz="4" w:space="0" w:color="000000"/>
-              <w:left w:val="single" w:sz="4" w:space="0" w:color="000000"/>
-              <w:bottom w:val="single" w:sz="4" w:space="0" w:color="000000"/>
-              <w:insideH w:val="single" w:sz="4" w:space="0" w:color="000000"/>
-            </w:tcBorders>
-            <w:shd w:fill="auto" w:val="clear"/>
-            <w:vAlign w:val="center"/>
-          </w:tcPr>
-          <w:p>
-            <w:pPr>
-              <w:pStyle w:val="Normal"/>
-              <w:rPr/>
-            </w:pPr>
-            <w:r>
-              <w:rPr/>
-              <w:t>Creació de les noves pagines per l’admin I adaptar las antigues</w:t>
+              <w:t>27th Sept</w:t>
+            </w:r>
+          </w:p>
+        </w:tc>
+        <w:tc>
+          <w:tcPr>
+            <w:tcW w:w="1821" w:type="dxa"/>
+            <w:tcBorders>
+              <w:top w:val="single" w:sz="4" w:space="0" w:color="000000"/>
+              <w:left w:val="single" w:sz="4" w:space="0" w:color="000000"/>
+              <w:bottom w:val="single" w:sz="4" w:space="0" w:color="000000"/>
+              <w:insideH w:val="single" w:sz="4" w:space="0" w:color="000000"/>
+            </w:tcBorders>
+            <w:shd w:fill="auto" w:val="clear"/>
+            <w:vAlign w:val="center"/>
+          </w:tcPr>
+          <w:p>
+            <w:pPr>
+              <w:pStyle w:val="Normal"/>
+              <w:rPr/>
+            </w:pPr>
+            <w:r>
+              <w:rPr/>
+              <w:t>Debuging css I pagines administrador</w:t>
+            </w:r>
+          </w:p>
+        </w:tc>
+        <w:tc>
+          <w:tcPr>
+            <w:tcW w:w="1989" w:type="dxa"/>
+            <w:tcBorders>
+              <w:top w:val="single" w:sz="4" w:space="0" w:color="000000"/>
+              <w:left w:val="single" w:sz="4" w:space="0" w:color="000000"/>
+              <w:bottom w:val="single" w:sz="4" w:space="0" w:color="000000"/>
+              <w:insideH w:val="single" w:sz="4" w:space="0" w:color="000000"/>
+            </w:tcBorders>
+            <w:shd w:fill="auto" w:val="clear"/>
+            <w:vAlign w:val="center"/>
+          </w:tcPr>
+          <w:p>
+            <w:pPr>
+              <w:pStyle w:val="Normal"/>
+              <w:rPr/>
+            </w:pPr>
+            <w:r>
+              <w:rPr/>
             </w:r>
           </w:p>
         </w:tc>
@@ -3107,36 +3313,46 @@
             </w:pPr>
             <w:r>
               <w:rPr/>
-              <w:t>27 Sept</w:t>
-            </w:r>
-          </w:p>
-        </w:tc>
-        <w:tc>
-          <w:tcPr>
-            <w:tcW w:w="1822" w:type="dxa"/>
-            <w:tcBorders>
-              <w:top w:val="single" w:sz="4" w:space="0" w:color="000000"/>
-              <w:left w:val="single" w:sz="4" w:space="0" w:color="000000"/>
-              <w:bottom w:val="single" w:sz="4" w:space="0" w:color="000000"/>
-              <w:insideH w:val="single" w:sz="4" w:space="0" w:color="000000"/>
-            </w:tcBorders>
-            <w:shd w:fill="auto" w:val="clear"/>
-            <w:vAlign w:val="center"/>
-          </w:tcPr>
-          <w:p>
-            <w:pPr>
-              <w:pStyle w:val="Normal"/>
-              <w:rPr/>
-            </w:pPr>
-            <w:r>
-              <w:rPr/>
-              <w:t>Debuging css I pagines administrador</w:t>
-            </w:r>
-          </w:p>
-        </w:tc>
-        <w:tc>
-          <w:tcPr>
-            <w:tcW w:w="1988" w:type="dxa"/>
+              <w:t>27</w:t>
+            </w:r>
+            <w:r>
+              <w:rPr>
+                <w:vertAlign w:val="superscript"/>
+              </w:rPr>
+              <w:t>th</w:t>
+            </w:r>
+            <w:r>
+              <w:rPr/>
+              <w:t xml:space="preserve">  Sept</w:t>
+            </w:r>
+          </w:p>
+        </w:tc>
+        <w:tc>
+          <w:tcPr>
+            <w:tcW w:w="1821" w:type="dxa"/>
+            <w:tcBorders>
+              <w:top w:val="single" w:sz="4" w:space="0" w:color="000000"/>
+              <w:left w:val="single" w:sz="4" w:space="0" w:color="000000"/>
+              <w:bottom w:val="single" w:sz="4" w:space="0" w:color="000000"/>
+              <w:insideH w:val="single" w:sz="4" w:space="0" w:color="000000"/>
+            </w:tcBorders>
+            <w:shd w:fill="auto" w:val="clear"/>
+            <w:vAlign w:val="center"/>
+          </w:tcPr>
+          <w:p>
+            <w:pPr>
+              <w:pStyle w:val="Normal"/>
+              <w:rPr/>
+            </w:pPr>
+            <w:r>
+              <w:rPr/>
+              <w:t>Creating test plan and modifying Criteria A</w:t>
+            </w:r>
+          </w:p>
+        </w:tc>
+        <w:tc>
+          <w:tcPr>
+            <w:tcW w:w="1989" w:type="dxa"/>
             <w:tcBorders>
               <w:top w:val="single" w:sz="4" w:space="0" w:color="000000"/>
               <w:left w:val="single" w:sz="4" w:space="0" w:color="000000"/>
@@ -3222,6 +3438,7 @@
             </w:pPr>
             <w:r>
               <w:rPr/>
+              <w:t>A</w:t>
             </w:r>
           </w:p>
         </w:tc>
@@ -3249,40 +3466,46 @@
             </w:pPr>
             <w:r>
               <w:rPr/>
-              <w:t>27 Sept</w:t>
-            </w:r>
-          </w:p>
-        </w:tc>
-        <w:tc>
-          <w:tcPr>
-            <w:tcW w:w="1822" w:type="dxa"/>
-            <w:tcBorders>
-              <w:top w:val="single" w:sz="4" w:space="0" w:color="000000"/>
-              <w:left w:val="single" w:sz="4" w:space="0" w:color="000000"/>
-              <w:bottom w:val="single" w:sz="4" w:space="0" w:color="000000"/>
-              <w:insideH w:val="single" w:sz="4" w:space="0" w:color="000000"/>
-            </w:tcBorders>
-            <w:shd w:fill="auto" w:val="clear"/>
-            <w:vAlign w:val="center"/>
-          </w:tcPr>
-          <w:p>
-            <w:pPr>
-              <w:pStyle w:val="Normal"/>
-              <w:rPr/>
-            </w:pPr>
-            <w:r>
-              <w:rPr/>
-              <w:t xml:space="preserve">Creació del test plan </w:t>
-            </w:r>
-            <w:r>
-              <w:rPr/>
-              <w:t>I modificació criteri A</w:t>
-            </w:r>
-          </w:p>
-        </w:tc>
-        <w:tc>
-          <w:tcPr>
-            <w:tcW w:w="1988" w:type="dxa"/>
+              <w:t>30</w:t>
+            </w:r>
+            <w:r>
+              <w:rPr>
+                <w:vertAlign w:val="superscript"/>
+              </w:rPr>
+              <w:t>th</w:t>
+            </w:r>
+            <w:r>
+              <w:rPr/>
+              <w:t xml:space="preserve"> Sept</w:t>
+            </w:r>
+          </w:p>
+        </w:tc>
+        <w:tc>
+          <w:tcPr>
+            <w:tcW w:w="1821" w:type="dxa"/>
+            <w:tcBorders>
+              <w:top w:val="single" w:sz="4" w:space="0" w:color="000000"/>
+              <w:left w:val="single" w:sz="4" w:space="0" w:color="000000"/>
+              <w:bottom w:val="single" w:sz="4" w:space="0" w:color="000000"/>
+              <w:insideH w:val="single" w:sz="4" w:space="0" w:color="000000"/>
+            </w:tcBorders>
+            <w:shd w:fill="auto" w:val="clear"/>
+            <w:vAlign w:val="center"/>
+          </w:tcPr>
+          <w:p>
+            <w:pPr>
+              <w:pStyle w:val="Normal"/>
+              <w:rPr/>
+            </w:pPr>
+            <w:r>
+              <w:rPr/>
+              <w:t>Making ranking page</w:t>
+            </w:r>
+          </w:p>
+        </w:tc>
+        <w:tc>
+          <w:tcPr>
+            <w:tcW w:w="1989" w:type="dxa"/>
             <w:tcBorders>
               <w:top w:val="single" w:sz="4" w:space="0" w:color="000000"/>
               <w:left w:val="single" w:sz="4" w:space="0" w:color="000000"/>
@@ -3395,50 +3618,63 @@
             </w:pPr>
             <w:r>
               <w:rPr/>
-            </w:r>
-          </w:p>
-        </w:tc>
-        <w:tc>
-          <w:tcPr>
-            <w:tcW w:w="1822" w:type="dxa"/>
-            <w:tcBorders>
-              <w:top w:val="single" w:sz="4" w:space="0" w:color="000000"/>
-              <w:left w:val="single" w:sz="4" w:space="0" w:color="000000"/>
-              <w:bottom w:val="single" w:sz="4" w:space="0" w:color="000000"/>
-              <w:insideH w:val="single" w:sz="4" w:space="0" w:color="000000"/>
-            </w:tcBorders>
-            <w:shd w:fill="auto" w:val="clear"/>
-            <w:vAlign w:val="center"/>
-          </w:tcPr>
-          <w:p>
-            <w:pPr>
-              <w:pStyle w:val="Normal"/>
-              <w:rPr/>
-            </w:pPr>
-            <w:r>
-              <w:rPr/>
-            </w:r>
-          </w:p>
-        </w:tc>
-        <w:tc>
-          <w:tcPr>
-            <w:tcW w:w="1988" w:type="dxa"/>
-            <w:tcBorders>
-              <w:top w:val="single" w:sz="4" w:space="0" w:color="000000"/>
-              <w:left w:val="single" w:sz="4" w:space="0" w:color="000000"/>
-              <w:bottom w:val="single" w:sz="4" w:space="0" w:color="000000"/>
-              <w:insideH w:val="single" w:sz="4" w:space="0" w:color="000000"/>
-            </w:tcBorders>
-            <w:shd w:fill="auto" w:val="clear"/>
-            <w:vAlign w:val="center"/>
-          </w:tcPr>
-          <w:p>
-            <w:pPr>
-              <w:pStyle w:val="Normal"/>
-              <w:rPr/>
-            </w:pPr>
-            <w:r>
-              <w:rPr/>
+              <w:t>10</w:t>
+            </w:r>
+            <w:r>
+              <w:rPr>
+                <w:vertAlign w:val="superscript"/>
+              </w:rPr>
+              <w:t>th</w:t>
+            </w:r>
+            <w:r>
+              <w:rPr/>
+              <w:t xml:space="preserve"> Oct</w:t>
+            </w:r>
+          </w:p>
+        </w:tc>
+        <w:tc>
+          <w:tcPr>
+            <w:tcW w:w="1821" w:type="dxa"/>
+            <w:tcBorders>
+              <w:top w:val="single" w:sz="4" w:space="0" w:color="000000"/>
+              <w:left w:val="single" w:sz="4" w:space="0" w:color="000000"/>
+              <w:bottom w:val="single" w:sz="4" w:space="0" w:color="000000"/>
+              <w:insideH w:val="single" w:sz="4" w:space="0" w:color="000000"/>
+            </w:tcBorders>
+            <w:shd w:fill="auto" w:val="clear"/>
+            <w:vAlign w:val="center"/>
+          </w:tcPr>
+          <w:p>
+            <w:pPr>
+              <w:pStyle w:val="Normal"/>
+              <w:rPr/>
+            </w:pPr>
+            <w:r>
+              <w:rPr/>
+              <w:t>Fix register</w:t>
+            </w:r>
+          </w:p>
+        </w:tc>
+        <w:tc>
+          <w:tcPr>
+            <w:tcW w:w="1989" w:type="dxa"/>
+            <w:tcBorders>
+              <w:top w:val="single" w:sz="4" w:space="0" w:color="000000"/>
+              <w:left w:val="single" w:sz="4" w:space="0" w:color="000000"/>
+              <w:bottom w:val="single" w:sz="4" w:space="0" w:color="000000"/>
+              <w:insideH w:val="single" w:sz="4" w:space="0" w:color="000000"/>
+            </w:tcBorders>
+            <w:shd w:fill="auto" w:val="clear"/>
+            <w:vAlign w:val="center"/>
+          </w:tcPr>
+          <w:p>
+            <w:pPr>
+              <w:pStyle w:val="Normal"/>
+              <w:rPr/>
+            </w:pPr>
+            <w:r>
+              <w:rPr/>
+              <w:t>Register didn’t work properly</w:t>
             </w:r>
           </w:p>
         </w:tc>
@@ -3535,50 +3771,63 @@
             </w:pPr>
             <w:r>
               <w:rPr/>
-            </w:r>
-          </w:p>
-        </w:tc>
-        <w:tc>
-          <w:tcPr>
-            <w:tcW w:w="1822" w:type="dxa"/>
-            <w:tcBorders>
-              <w:top w:val="single" w:sz="4" w:space="0" w:color="000000"/>
-              <w:left w:val="single" w:sz="4" w:space="0" w:color="000000"/>
-              <w:bottom w:val="single" w:sz="4" w:space="0" w:color="000000"/>
-              <w:insideH w:val="single" w:sz="4" w:space="0" w:color="000000"/>
-            </w:tcBorders>
-            <w:shd w:fill="auto" w:val="clear"/>
-            <w:vAlign w:val="center"/>
-          </w:tcPr>
-          <w:p>
-            <w:pPr>
-              <w:pStyle w:val="Normal"/>
-              <w:rPr/>
-            </w:pPr>
-            <w:r>
-              <w:rPr/>
-            </w:r>
-          </w:p>
-        </w:tc>
-        <w:tc>
-          <w:tcPr>
-            <w:tcW w:w="1988" w:type="dxa"/>
-            <w:tcBorders>
-              <w:top w:val="single" w:sz="4" w:space="0" w:color="000000"/>
-              <w:left w:val="single" w:sz="4" w:space="0" w:color="000000"/>
-              <w:bottom w:val="single" w:sz="4" w:space="0" w:color="000000"/>
-              <w:insideH w:val="single" w:sz="4" w:space="0" w:color="000000"/>
-            </w:tcBorders>
-            <w:shd w:fill="auto" w:val="clear"/>
-            <w:vAlign w:val="center"/>
-          </w:tcPr>
-          <w:p>
-            <w:pPr>
-              <w:pStyle w:val="Normal"/>
-              <w:rPr/>
-            </w:pPr>
-            <w:r>
-              <w:rPr/>
+              <w:t>11</w:t>
+            </w:r>
+            <w:r>
+              <w:rPr>
+                <w:vertAlign w:val="superscript"/>
+              </w:rPr>
+              <w:t>th</w:t>
+            </w:r>
+            <w:r>
+              <w:rPr/>
+              <w:t xml:space="preserve"> Oct</w:t>
+            </w:r>
+          </w:p>
+        </w:tc>
+        <w:tc>
+          <w:tcPr>
+            <w:tcW w:w="1821" w:type="dxa"/>
+            <w:tcBorders>
+              <w:top w:val="single" w:sz="4" w:space="0" w:color="000000"/>
+              <w:left w:val="single" w:sz="4" w:space="0" w:color="000000"/>
+              <w:bottom w:val="single" w:sz="4" w:space="0" w:color="000000"/>
+              <w:insideH w:val="single" w:sz="4" w:space="0" w:color="000000"/>
+            </w:tcBorders>
+            <w:shd w:fill="auto" w:val="clear"/>
+            <w:vAlign w:val="center"/>
+          </w:tcPr>
+          <w:p>
+            <w:pPr>
+              <w:pStyle w:val="Normal"/>
+              <w:rPr/>
+            </w:pPr>
+            <w:r>
+              <w:rPr/>
+              <w:t>Sarted the loging</w:t>
+            </w:r>
+          </w:p>
+        </w:tc>
+        <w:tc>
+          <w:tcPr>
+            <w:tcW w:w="1989" w:type="dxa"/>
+            <w:tcBorders>
+              <w:top w:val="single" w:sz="4" w:space="0" w:color="000000"/>
+              <w:left w:val="single" w:sz="4" w:space="0" w:color="000000"/>
+              <w:bottom w:val="single" w:sz="4" w:space="0" w:color="000000"/>
+              <w:insideH w:val="single" w:sz="4" w:space="0" w:color="000000"/>
+            </w:tcBorders>
+            <w:shd w:fill="auto" w:val="clear"/>
+            <w:vAlign w:val="center"/>
+          </w:tcPr>
+          <w:p>
+            <w:pPr>
+              <w:pStyle w:val="Normal"/>
+              <w:rPr/>
+            </w:pPr>
+            <w:r>
+              <w:rPr/>
+              <w:t>Learning php for the loging and apllying</w:t>
             </w:r>
           </w:p>
         </w:tc>
@@ -3648,6 +3897,2184 @@
             </w:pPr>
             <w:r>
               <w:rPr/>
+            </w:r>
+          </w:p>
+        </w:tc>
+      </w:tr>
+      <w:tr>
+        <w:trPr>
+          <w:trHeight w:val="500" w:hRule="atLeast"/>
+        </w:trPr>
+        <w:tc>
+          <w:tcPr>
+            <w:tcW w:w="1101" w:type="dxa"/>
+            <w:tcBorders>
+              <w:top w:val="single" w:sz="4" w:space="0" w:color="000000"/>
+              <w:left w:val="single" w:sz="4" w:space="0" w:color="000000"/>
+              <w:bottom w:val="single" w:sz="4" w:space="0" w:color="000000"/>
+              <w:insideH w:val="single" w:sz="4" w:space="0" w:color="000000"/>
+            </w:tcBorders>
+            <w:shd w:fill="auto" w:val="clear"/>
+            <w:vAlign w:val="center"/>
+          </w:tcPr>
+          <w:p>
+            <w:pPr>
+              <w:pStyle w:val="Normal"/>
+              <w:rPr/>
+            </w:pPr>
+            <w:r>
+              <w:rPr/>
+              <w:t>15</w:t>
+            </w:r>
+            <w:r>
+              <w:rPr>
+                <w:vertAlign w:val="superscript"/>
+              </w:rPr>
+              <w:t>th</w:t>
+            </w:r>
+            <w:r>
+              <w:rPr/>
+              <w:t xml:space="preserve"> Oct</w:t>
+            </w:r>
+          </w:p>
+        </w:tc>
+        <w:tc>
+          <w:tcPr>
+            <w:tcW w:w="1821" w:type="dxa"/>
+            <w:tcBorders>
+              <w:top w:val="single" w:sz="4" w:space="0" w:color="000000"/>
+              <w:left w:val="single" w:sz="4" w:space="0" w:color="000000"/>
+              <w:bottom w:val="single" w:sz="4" w:space="0" w:color="000000"/>
+              <w:insideH w:val="single" w:sz="4" w:space="0" w:color="000000"/>
+            </w:tcBorders>
+            <w:shd w:fill="auto" w:val="clear"/>
+            <w:vAlign w:val="center"/>
+          </w:tcPr>
+          <w:p>
+            <w:pPr>
+              <w:pStyle w:val="Normal"/>
+              <w:rPr/>
+            </w:pPr>
+            <w:r>
+              <w:rPr/>
+              <w:t>Adapting loging for ajax</w:t>
+            </w:r>
+          </w:p>
+        </w:tc>
+        <w:tc>
+          <w:tcPr>
+            <w:tcW w:w="1989" w:type="dxa"/>
+            <w:tcBorders>
+              <w:top w:val="single" w:sz="4" w:space="0" w:color="000000"/>
+              <w:left w:val="single" w:sz="4" w:space="0" w:color="000000"/>
+              <w:bottom w:val="single" w:sz="4" w:space="0" w:color="000000"/>
+              <w:insideH w:val="single" w:sz="4" w:space="0" w:color="000000"/>
+            </w:tcBorders>
+            <w:shd w:fill="auto" w:val="clear"/>
+            <w:vAlign w:val="center"/>
+          </w:tcPr>
+          <w:p>
+            <w:pPr>
+              <w:pStyle w:val="Normal"/>
+              <w:rPr/>
+            </w:pPr>
+            <w:r>
+              <w:rPr/>
+            </w:r>
+          </w:p>
+        </w:tc>
+        <w:tc>
+          <w:tcPr>
+            <w:tcW w:w="1757" w:type="dxa"/>
+            <w:tcBorders>
+              <w:top w:val="single" w:sz="4" w:space="0" w:color="000000"/>
+              <w:left w:val="single" w:sz="4" w:space="0" w:color="000000"/>
+              <w:bottom w:val="single" w:sz="4" w:space="0" w:color="000000"/>
+              <w:insideH w:val="single" w:sz="4" w:space="0" w:color="000000"/>
+            </w:tcBorders>
+            <w:shd w:fill="auto" w:val="clear"/>
+            <w:vAlign w:val="center"/>
+          </w:tcPr>
+          <w:p>
+            <w:pPr>
+              <w:pStyle w:val="Normal"/>
+              <w:rPr/>
+            </w:pPr>
+            <w:r>
+              <w:rPr/>
+            </w:r>
+          </w:p>
+        </w:tc>
+        <w:tc>
+          <w:tcPr>
+            <w:tcW w:w="1708" w:type="dxa"/>
+            <w:tcBorders>
+              <w:top w:val="single" w:sz="4" w:space="0" w:color="000000"/>
+              <w:left w:val="single" w:sz="4" w:space="0" w:color="000000"/>
+              <w:bottom w:val="single" w:sz="4" w:space="0" w:color="000000"/>
+              <w:insideH w:val="single" w:sz="4" w:space="0" w:color="000000"/>
+            </w:tcBorders>
+            <w:shd w:fill="auto" w:val="clear"/>
+            <w:vAlign w:val="center"/>
+          </w:tcPr>
+          <w:p>
+            <w:pPr>
+              <w:pStyle w:val="Normal"/>
+              <w:rPr/>
+            </w:pPr>
+            <w:r>
+              <w:rPr/>
+              <w:t>24</w:t>
+            </w:r>
+            <w:r>
+              <w:rPr>
+                <w:vertAlign w:val="superscript"/>
+              </w:rPr>
+              <w:t>th</w:t>
+            </w:r>
+            <w:r>
+              <w:rPr/>
+              <w:t xml:space="preserve"> Oct</w:t>
+            </w:r>
+          </w:p>
+        </w:tc>
+        <w:tc>
+          <w:tcPr>
+            <w:tcW w:w="1141" w:type="dxa"/>
+            <w:tcBorders>
+              <w:top w:val="single" w:sz="4" w:space="0" w:color="000000"/>
+              <w:left w:val="single" w:sz="4" w:space="0" w:color="000000"/>
+              <w:bottom w:val="single" w:sz="4" w:space="0" w:color="000000"/>
+              <w:right w:val="single" w:sz="4" w:space="0" w:color="000000"/>
+              <w:insideH w:val="single" w:sz="4" w:space="0" w:color="000000"/>
+              <w:insideV w:val="single" w:sz="4" w:space="0" w:color="000000"/>
+            </w:tcBorders>
+            <w:shd w:fill="auto" w:val="clear"/>
+            <w:vAlign w:val="center"/>
+          </w:tcPr>
+          <w:p>
+            <w:pPr>
+              <w:pStyle w:val="Normal"/>
+              <w:jc w:val="center"/>
+              <w:rPr/>
+            </w:pPr>
+            <w:r>
+              <w:rPr/>
+            </w:r>
+          </w:p>
+        </w:tc>
+      </w:tr>
+      <w:tr>
+        <w:trPr>
+          <w:trHeight w:val="500" w:hRule="atLeast"/>
+        </w:trPr>
+        <w:tc>
+          <w:tcPr>
+            <w:tcW w:w="1101" w:type="dxa"/>
+            <w:tcBorders>
+              <w:top w:val="single" w:sz="4" w:space="0" w:color="000000"/>
+              <w:left w:val="single" w:sz="4" w:space="0" w:color="000000"/>
+              <w:bottom w:val="single" w:sz="4" w:space="0" w:color="000000"/>
+              <w:insideH w:val="single" w:sz="4" w:space="0" w:color="000000"/>
+            </w:tcBorders>
+            <w:shd w:fill="auto" w:val="clear"/>
+            <w:vAlign w:val="center"/>
+          </w:tcPr>
+          <w:p>
+            <w:pPr>
+              <w:pStyle w:val="Normal"/>
+              <w:rPr/>
+            </w:pPr>
+            <w:r>
+              <w:rPr/>
+              <w:t>5</w:t>
+            </w:r>
+            <w:r>
+              <w:rPr>
+                <w:vertAlign w:val="superscript"/>
+              </w:rPr>
+              <w:t>th</w:t>
+            </w:r>
+            <w:r>
+              <w:rPr/>
+              <w:t xml:space="preserve"> Nov</w:t>
+            </w:r>
+          </w:p>
+        </w:tc>
+        <w:tc>
+          <w:tcPr>
+            <w:tcW w:w="1821" w:type="dxa"/>
+            <w:tcBorders>
+              <w:top w:val="single" w:sz="4" w:space="0" w:color="000000"/>
+              <w:left w:val="single" w:sz="4" w:space="0" w:color="000000"/>
+              <w:bottom w:val="single" w:sz="4" w:space="0" w:color="000000"/>
+              <w:insideH w:val="single" w:sz="4" w:space="0" w:color="000000"/>
+            </w:tcBorders>
+            <w:shd w:fill="auto" w:val="clear"/>
+            <w:vAlign w:val="center"/>
+          </w:tcPr>
+          <w:p>
+            <w:pPr>
+              <w:pStyle w:val="Normal"/>
+              <w:rPr/>
+            </w:pPr>
+            <w:r>
+              <w:rPr/>
+              <w:t>Programing the fetch and parser</w:t>
+            </w:r>
+          </w:p>
+        </w:tc>
+        <w:tc>
+          <w:tcPr>
+            <w:tcW w:w="1989" w:type="dxa"/>
+            <w:tcBorders>
+              <w:top w:val="single" w:sz="4" w:space="0" w:color="000000"/>
+              <w:left w:val="single" w:sz="4" w:space="0" w:color="000000"/>
+              <w:bottom w:val="single" w:sz="4" w:space="0" w:color="000000"/>
+              <w:insideH w:val="single" w:sz="4" w:space="0" w:color="000000"/>
+            </w:tcBorders>
+            <w:shd w:fill="auto" w:val="clear"/>
+            <w:vAlign w:val="center"/>
+          </w:tcPr>
+          <w:p>
+            <w:pPr>
+              <w:pStyle w:val="Normal"/>
+              <w:rPr/>
+            </w:pPr>
+            <w:r>
+              <w:rPr/>
+            </w:r>
+          </w:p>
+        </w:tc>
+        <w:tc>
+          <w:tcPr>
+            <w:tcW w:w="1757" w:type="dxa"/>
+            <w:tcBorders>
+              <w:top w:val="single" w:sz="4" w:space="0" w:color="000000"/>
+              <w:left w:val="single" w:sz="4" w:space="0" w:color="000000"/>
+              <w:bottom w:val="single" w:sz="4" w:space="0" w:color="000000"/>
+              <w:insideH w:val="single" w:sz="4" w:space="0" w:color="000000"/>
+            </w:tcBorders>
+            <w:shd w:fill="auto" w:val="clear"/>
+            <w:vAlign w:val="center"/>
+          </w:tcPr>
+          <w:p>
+            <w:pPr>
+              <w:pStyle w:val="Normal"/>
+              <w:rPr/>
+            </w:pPr>
+            <w:r>
+              <w:rPr/>
+            </w:r>
+          </w:p>
+        </w:tc>
+        <w:tc>
+          <w:tcPr>
+            <w:tcW w:w="1708" w:type="dxa"/>
+            <w:tcBorders>
+              <w:top w:val="single" w:sz="4" w:space="0" w:color="000000"/>
+              <w:left w:val="single" w:sz="4" w:space="0" w:color="000000"/>
+              <w:bottom w:val="single" w:sz="4" w:space="0" w:color="000000"/>
+              <w:insideH w:val="single" w:sz="4" w:space="0" w:color="000000"/>
+            </w:tcBorders>
+            <w:shd w:fill="auto" w:val="clear"/>
+            <w:vAlign w:val="center"/>
+          </w:tcPr>
+          <w:p>
+            <w:pPr>
+              <w:pStyle w:val="Normal"/>
+              <w:rPr/>
+            </w:pPr>
+            <w:r>
+              <w:rPr/>
+            </w:r>
+          </w:p>
+        </w:tc>
+        <w:tc>
+          <w:tcPr>
+            <w:tcW w:w="1141" w:type="dxa"/>
+            <w:tcBorders>
+              <w:top w:val="single" w:sz="4" w:space="0" w:color="000000"/>
+              <w:left w:val="single" w:sz="4" w:space="0" w:color="000000"/>
+              <w:bottom w:val="single" w:sz="4" w:space="0" w:color="000000"/>
+              <w:right w:val="single" w:sz="4" w:space="0" w:color="000000"/>
+              <w:insideH w:val="single" w:sz="4" w:space="0" w:color="000000"/>
+              <w:insideV w:val="single" w:sz="4" w:space="0" w:color="000000"/>
+            </w:tcBorders>
+            <w:shd w:fill="auto" w:val="clear"/>
+            <w:vAlign w:val="center"/>
+          </w:tcPr>
+          <w:p>
+            <w:pPr>
+              <w:pStyle w:val="Normal"/>
+              <w:jc w:val="center"/>
+              <w:rPr/>
+            </w:pPr>
+            <w:r>
+              <w:rPr/>
+            </w:r>
+          </w:p>
+        </w:tc>
+      </w:tr>
+      <w:tr>
+        <w:trPr>
+          <w:trHeight w:val="500" w:hRule="atLeast"/>
+        </w:trPr>
+        <w:tc>
+          <w:tcPr>
+            <w:tcW w:w="1101" w:type="dxa"/>
+            <w:tcBorders>
+              <w:top w:val="single" w:sz="4" w:space="0" w:color="000000"/>
+              <w:left w:val="single" w:sz="4" w:space="0" w:color="000000"/>
+              <w:bottom w:val="single" w:sz="4" w:space="0" w:color="000000"/>
+              <w:insideH w:val="single" w:sz="4" w:space="0" w:color="000000"/>
+            </w:tcBorders>
+            <w:shd w:fill="auto" w:val="clear"/>
+            <w:vAlign w:val="center"/>
+          </w:tcPr>
+          <w:p>
+            <w:pPr>
+              <w:pStyle w:val="Normal"/>
+              <w:rPr/>
+            </w:pPr>
+            <w:r>
+              <w:rPr/>
+              <w:t>6</w:t>
+            </w:r>
+            <w:r>
+              <w:rPr>
+                <w:vertAlign w:val="superscript"/>
+              </w:rPr>
+              <w:t>th</w:t>
+            </w:r>
+            <w:r>
+              <w:rPr/>
+              <w:t xml:space="preserve"> Nov</w:t>
+            </w:r>
+          </w:p>
+        </w:tc>
+        <w:tc>
+          <w:tcPr>
+            <w:tcW w:w="1821" w:type="dxa"/>
+            <w:tcBorders>
+              <w:top w:val="single" w:sz="4" w:space="0" w:color="000000"/>
+              <w:left w:val="single" w:sz="4" w:space="0" w:color="000000"/>
+              <w:bottom w:val="single" w:sz="4" w:space="0" w:color="000000"/>
+              <w:insideH w:val="single" w:sz="4" w:space="0" w:color="000000"/>
+            </w:tcBorders>
+            <w:shd w:fill="auto" w:val="clear"/>
+            <w:vAlign w:val="center"/>
+          </w:tcPr>
+          <w:p>
+            <w:pPr>
+              <w:pStyle w:val="Normal"/>
+              <w:rPr/>
+            </w:pPr>
+            <w:r>
+              <w:rPr/>
+              <w:t>Seting up the sftp server</w:t>
+            </w:r>
+          </w:p>
+        </w:tc>
+        <w:tc>
+          <w:tcPr>
+            <w:tcW w:w="1989" w:type="dxa"/>
+            <w:tcBorders>
+              <w:top w:val="single" w:sz="4" w:space="0" w:color="000000"/>
+              <w:left w:val="single" w:sz="4" w:space="0" w:color="000000"/>
+              <w:bottom w:val="single" w:sz="4" w:space="0" w:color="000000"/>
+              <w:insideH w:val="single" w:sz="4" w:space="0" w:color="000000"/>
+            </w:tcBorders>
+            <w:shd w:fill="auto" w:val="clear"/>
+            <w:vAlign w:val="center"/>
+          </w:tcPr>
+          <w:p>
+            <w:pPr>
+              <w:pStyle w:val="Normal"/>
+              <w:rPr/>
+            </w:pPr>
+            <w:r>
+              <w:rPr/>
+            </w:r>
+          </w:p>
+        </w:tc>
+        <w:tc>
+          <w:tcPr>
+            <w:tcW w:w="1757" w:type="dxa"/>
+            <w:tcBorders>
+              <w:top w:val="single" w:sz="4" w:space="0" w:color="000000"/>
+              <w:left w:val="single" w:sz="4" w:space="0" w:color="000000"/>
+              <w:bottom w:val="single" w:sz="4" w:space="0" w:color="000000"/>
+              <w:insideH w:val="single" w:sz="4" w:space="0" w:color="000000"/>
+            </w:tcBorders>
+            <w:shd w:fill="auto" w:val="clear"/>
+            <w:vAlign w:val="center"/>
+          </w:tcPr>
+          <w:p>
+            <w:pPr>
+              <w:pStyle w:val="Normal"/>
+              <w:rPr/>
+            </w:pPr>
+            <w:r>
+              <w:rPr/>
+            </w:r>
+          </w:p>
+        </w:tc>
+        <w:tc>
+          <w:tcPr>
+            <w:tcW w:w="1708" w:type="dxa"/>
+            <w:tcBorders>
+              <w:top w:val="single" w:sz="4" w:space="0" w:color="000000"/>
+              <w:left w:val="single" w:sz="4" w:space="0" w:color="000000"/>
+              <w:bottom w:val="single" w:sz="4" w:space="0" w:color="000000"/>
+              <w:insideH w:val="single" w:sz="4" w:space="0" w:color="000000"/>
+            </w:tcBorders>
+            <w:shd w:fill="auto" w:val="clear"/>
+            <w:vAlign w:val="center"/>
+          </w:tcPr>
+          <w:p>
+            <w:pPr>
+              <w:pStyle w:val="Normal"/>
+              <w:rPr/>
+            </w:pPr>
+            <w:r>
+              <w:rPr/>
+            </w:r>
+          </w:p>
+        </w:tc>
+        <w:tc>
+          <w:tcPr>
+            <w:tcW w:w="1141" w:type="dxa"/>
+            <w:tcBorders>
+              <w:top w:val="single" w:sz="4" w:space="0" w:color="000000"/>
+              <w:left w:val="single" w:sz="4" w:space="0" w:color="000000"/>
+              <w:bottom w:val="single" w:sz="4" w:space="0" w:color="000000"/>
+              <w:right w:val="single" w:sz="4" w:space="0" w:color="000000"/>
+              <w:insideH w:val="single" w:sz="4" w:space="0" w:color="000000"/>
+              <w:insideV w:val="single" w:sz="4" w:space="0" w:color="000000"/>
+            </w:tcBorders>
+            <w:shd w:fill="auto" w:val="clear"/>
+            <w:vAlign w:val="center"/>
+          </w:tcPr>
+          <w:p>
+            <w:pPr>
+              <w:pStyle w:val="Normal"/>
+              <w:jc w:val="center"/>
+              <w:rPr/>
+            </w:pPr>
+            <w:r>
+              <w:rPr/>
+            </w:r>
+          </w:p>
+        </w:tc>
+      </w:tr>
+      <w:tr>
+        <w:trPr>
+          <w:trHeight w:val="500" w:hRule="atLeast"/>
+        </w:trPr>
+        <w:tc>
+          <w:tcPr>
+            <w:tcW w:w="1101" w:type="dxa"/>
+            <w:tcBorders>
+              <w:top w:val="single" w:sz="4" w:space="0" w:color="000000"/>
+              <w:left w:val="single" w:sz="4" w:space="0" w:color="000000"/>
+              <w:bottom w:val="single" w:sz="4" w:space="0" w:color="000000"/>
+              <w:insideH w:val="single" w:sz="4" w:space="0" w:color="000000"/>
+            </w:tcBorders>
+            <w:shd w:fill="auto" w:val="clear"/>
+            <w:vAlign w:val="center"/>
+          </w:tcPr>
+          <w:p>
+            <w:pPr>
+              <w:pStyle w:val="Normal"/>
+              <w:rPr/>
+            </w:pPr>
+            <w:r>
+              <w:rPr/>
+              <w:t>7</w:t>
+            </w:r>
+            <w:r>
+              <w:rPr>
+                <w:vertAlign w:val="superscript"/>
+              </w:rPr>
+              <w:t>th</w:t>
+            </w:r>
+            <w:r>
+              <w:rPr/>
+              <w:t xml:space="preserve"> Nov</w:t>
+            </w:r>
+          </w:p>
+        </w:tc>
+        <w:tc>
+          <w:tcPr>
+            <w:tcW w:w="1821" w:type="dxa"/>
+            <w:tcBorders>
+              <w:top w:val="single" w:sz="4" w:space="0" w:color="000000"/>
+              <w:left w:val="single" w:sz="4" w:space="0" w:color="000000"/>
+              <w:bottom w:val="single" w:sz="4" w:space="0" w:color="000000"/>
+              <w:insideH w:val="single" w:sz="4" w:space="0" w:color="000000"/>
+            </w:tcBorders>
+            <w:shd w:fill="auto" w:val="clear"/>
+            <w:vAlign w:val="center"/>
+          </w:tcPr>
+          <w:p>
+            <w:pPr>
+              <w:pStyle w:val="Normal"/>
+              <w:rPr/>
+            </w:pPr>
+            <w:r>
+              <w:rPr/>
+              <w:t>Adding darksky api</w:t>
+            </w:r>
+          </w:p>
+        </w:tc>
+        <w:tc>
+          <w:tcPr>
+            <w:tcW w:w="1989" w:type="dxa"/>
+            <w:tcBorders>
+              <w:top w:val="single" w:sz="4" w:space="0" w:color="000000"/>
+              <w:left w:val="single" w:sz="4" w:space="0" w:color="000000"/>
+              <w:bottom w:val="single" w:sz="4" w:space="0" w:color="000000"/>
+              <w:insideH w:val="single" w:sz="4" w:space="0" w:color="000000"/>
+            </w:tcBorders>
+            <w:shd w:fill="auto" w:val="clear"/>
+            <w:vAlign w:val="center"/>
+          </w:tcPr>
+          <w:p>
+            <w:pPr>
+              <w:pStyle w:val="Normal"/>
+              <w:rPr/>
+            </w:pPr>
+            <w:r>
+              <w:rPr/>
+            </w:r>
+          </w:p>
+        </w:tc>
+        <w:tc>
+          <w:tcPr>
+            <w:tcW w:w="1757" w:type="dxa"/>
+            <w:tcBorders>
+              <w:top w:val="single" w:sz="4" w:space="0" w:color="000000"/>
+              <w:left w:val="single" w:sz="4" w:space="0" w:color="000000"/>
+              <w:bottom w:val="single" w:sz="4" w:space="0" w:color="000000"/>
+              <w:insideH w:val="single" w:sz="4" w:space="0" w:color="000000"/>
+            </w:tcBorders>
+            <w:shd w:fill="auto" w:val="clear"/>
+            <w:vAlign w:val="center"/>
+          </w:tcPr>
+          <w:p>
+            <w:pPr>
+              <w:pStyle w:val="Normal"/>
+              <w:rPr/>
+            </w:pPr>
+            <w:r>
+              <w:rPr/>
+            </w:r>
+          </w:p>
+        </w:tc>
+        <w:tc>
+          <w:tcPr>
+            <w:tcW w:w="1708" w:type="dxa"/>
+            <w:tcBorders>
+              <w:top w:val="single" w:sz="4" w:space="0" w:color="000000"/>
+              <w:left w:val="single" w:sz="4" w:space="0" w:color="000000"/>
+              <w:bottom w:val="single" w:sz="4" w:space="0" w:color="000000"/>
+              <w:insideH w:val="single" w:sz="4" w:space="0" w:color="000000"/>
+            </w:tcBorders>
+            <w:shd w:fill="auto" w:val="clear"/>
+            <w:vAlign w:val="center"/>
+          </w:tcPr>
+          <w:p>
+            <w:pPr>
+              <w:pStyle w:val="Normal"/>
+              <w:rPr/>
+            </w:pPr>
+            <w:r>
+              <w:rPr/>
+            </w:r>
+          </w:p>
+        </w:tc>
+        <w:tc>
+          <w:tcPr>
+            <w:tcW w:w="1141" w:type="dxa"/>
+            <w:tcBorders>
+              <w:top w:val="single" w:sz="4" w:space="0" w:color="000000"/>
+              <w:left w:val="single" w:sz="4" w:space="0" w:color="000000"/>
+              <w:bottom w:val="single" w:sz="4" w:space="0" w:color="000000"/>
+              <w:right w:val="single" w:sz="4" w:space="0" w:color="000000"/>
+              <w:insideH w:val="single" w:sz="4" w:space="0" w:color="000000"/>
+              <w:insideV w:val="single" w:sz="4" w:space="0" w:color="000000"/>
+            </w:tcBorders>
+            <w:shd w:fill="auto" w:val="clear"/>
+            <w:vAlign w:val="center"/>
+          </w:tcPr>
+          <w:p>
+            <w:pPr>
+              <w:pStyle w:val="Normal"/>
+              <w:jc w:val="center"/>
+              <w:rPr/>
+            </w:pPr>
+            <w:r>
+              <w:rPr/>
+            </w:r>
+          </w:p>
+        </w:tc>
+      </w:tr>
+      <w:tr>
+        <w:trPr>
+          <w:trHeight w:val="500" w:hRule="atLeast"/>
+        </w:trPr>
+        <w:tc>
+          <w:tcPr>
+            <w:tcW w:w="1101" w:type="dxa"/>
+            <w:tcBorders>
+              <w:top w:val="single" w:sz="4" w:space="0" w:color="000000"/>
+              <w:left w:val="single" w:sz="4" w:space="0" w:color="000000"/>
+              <w:bottom w:val="single" w:sz="4" w:space="0" w:color="000000"/>
+              <w:insideH w:val="single" w:sz="4" w:space="0" w:color="000000"/>
+            </w:tcBorders>
+            <w:shd w:fill="auto" w:val="clear"/>
+            <w:vAlign w:val="center"/>
+          </w:tcPr>
+          <w:p>
+            <w:pPr>
+              <w:pStyle w:val="Normal"/>
+              <w:rPr/>
+            </w:pPr>
+            <w:r>
+              <w:rPr/>
+              <w:t>15</w:t>
+            </w:r>
+            <w:r>
+              <w:rPr>
+                <w:vertAlign w:val="superscript"/>
+              </w:rPr>
+              <w:t>th</w:t>
+            </w:r>
+            <w:r>
+              <w:rPr/>
+              <w:t xml:space="preserve"> Nov</w:t>
+            </w:r>
+          </w:p>
+        </w:tc>
+        <w:tc>
+          <w:tcPr>
+            <w:tcW w:w="1821" w:type="dxa"/>
+            <w:tcBorders>
+              <w:top w:val="single" w:sz="4" w:space="0" w:color="000000"/>
+              <w:left w:val="single" w:sz="4" w:space="0" w:color="000000"/>
+              <w:bottom w:val="single" w:sz="4" w:space="0" w:color="000000"/>
+              <w:insideH w:val="single" w:sz="4" w:space="0" w:color="000000"/>
+            </w:tcBorders>
+            <w:shd w:fill="auto" w:val="clear"/>
+            <w:vAlign w:val="center"/>
+          </w:tcPr>
+          <w:p>
+            <w:pPr>
+              <w:pStyle w:val="Normal"/>
+              <w:rPr/>
+            </w:pPr>
+            <w:r>
+              <w:rPr/>
+              <w:t>Tiding up</w:t>
+            </w:r>
+          </w:p>
+        </w:tc>
+        <w:tc>
+          <w:tcPr>
+            <w:tcW w:w="1989" w:type="dxa"/>
+            <w:tcBorders>
+              <w:top w:val="single" w:sz="4" w:space="0" w:color="000000"/>
+              <w:left w:val="single" w:sz="4" w:space="0" w:color="000000"/>
+              <w:bottom w:val="single" w:sz="4" w:space="0" w:color="000000"/>
+              <w:insideH w:val="single" w:sz="4" w:space="0" w:color="000000"/>
+            </w:tcBorders>
+            <w:shd w:fill="auto" w:val="clear"/>
+            <w:vAlign w:val="center"/>
+          </w:tcPr>
+          <w:p>
+            <w:pPr>
+              <w:pStyle w:val="Normal"/>
+              <w:rPr/>
+            </w:pPr>
+            <w:r>
+              <w:rPr/>
+              <w:t>Fixing css and adding logged funtionality to the topnav</w:t>
+            </w:r>
+          </w:p>
+        </w:tc>
+        <w:tc>
+          <w:tcPr>
+            <w:tcW w:w="1757" w:type="dxa"/>
+            <w:tcBorders>
+              <w:top w:val="single" w:sz="4" w:space="0" w:color="000000"/>
+              <w:left w:val="single" w:sz="4" w:space="0" w:color="000000"/>
+              <w:bottom w:val="single" w:sz="4" w:space="0" w:color="000000"/>
+              <w:insideH w:val="single" w:sz="4" w:space="0" w:color="000000"/>
+            </w:tcBorders>
+            <w:shd w:fill="auto" w:val="clear"/>
+            <w:vAlign w:val="center"/>
+          </w:tcPr>
+          <w:p>
+            <w:pPr>
+              <w:pStyle w:val="Normal"/>
+              <w:rPr/>
+            </w:pPr>
+            <w:r>
+              <w:rPr/>
+            </w:r>
+          </w:p>
+        </w:tc>
+        <w:tc>
+          <w:tcPr>
+            <w:tcW w:w="1708" w:type="dxa"/>
+            <w:tcBorders>
+              <w:top w:val="single" w:sz="4" w:space="0" w:color="000000"/>
+              <w:left w:val="single" w:sz="4" w:space="0" w:color="000000"/>
+              <w:bottom w:val="single" w:sz="4" w:space="0" w:color="000000"/>
+              <w:insideH w:val="single" w:sz="4" w:space="0" w:color="000000"/>
+            </w:tcBorders>
+            <w:shd w:fill="auto" w:val="clear"/>
+            <w:vAlign w:val="center"/>
+          </w:tcPr>
+          <w:p>
+            <w:pPr>
+              <w:pStyle w:val="Normal"/>
+              <w:rPr/>
+            </w:pPr>
+            <w:r>
+              <w:rPr/>
+            </w:r>
+          </w:p>
+        </w:tc>
+        <w:tc>
+          <w:tcPr>
+            <w:tcW w:w="1141" w:type="dxa"/>
+            <w:tcBorders>
+              <w:top w:val="single" w:sz="4" w:space="0" w:color="000000"/>
+              <w:left w:val="single" w:sz="4" w:space="0" w:color="000000"/>
+              <w:bottom w:val="single" w:sz="4" w:space="0" w:color="000000"/>
+              <w:right w:val="single" w:sz="4" w:space="0" w:color="000000"/>
+              <w:insideH w:val="single" w:sz="4" w:space="0" w:color="000000"/>
+              <w:insideV w:val="single" w:sz="4" w:space="0" w:color="000000"/>
+            </w:tcBorders>
+            <w:shd w:fill="auto" w:val="clear"/>
+            <w:vAlign w:val="center"/>
+          </w:tcPr>
+          <w:p>
+            <w:pPr>
+              <w:pStyle w:val="Normal"/>
+              <w:jc w:val="center"/>
+              <w:rPr/>
+            </w:pPr>
+            <w:r>
+              <w:rPr/>
+            </w:r>
+          </w:p>
+        </w:tc>
+      </w:tr>
+      <w:tr>
+        <w:trPr>
+          <w:trHeight w:val="500" w:hRule="atLeast"/>
+        </w:trPr>
+        <w:tc>
+          <w:tcPr>
+            <w:tcW w:w="1101" w:type="dxa"/>
+            <w:tcBorders>
+              <w:top w:val="single" w:sz="4" w:space="0" w:color="000000"/>
+              <w:left w:val="single" w:sz="4" w:space="0" w:color="000000"/>
+              <w:bottom w:val="single" w:sz="4" w:space="0" w:color="000000"/>
+              <w:insideH w:val="single" w:sz="4" w:space="0" w:color="000000"/>
+            </w:tcBorders>
+            <w:shd w:fill="auto" w:val="clear"/>
+            <w:vAlign w:val="center"/>
+          </w:tcPr>
+          <w:p>
+            <w:pPr>
+              <w:pStyle w:val="Normal"/>
+              <w:rPr/>
+            </w:pPr>
+            <w:r>
+              <w:rPr/>
+              <w:t>16</w:t>
+            </w:r>
+            <w:r>
+              <w:rPr>
+                <w:vertAlign w:val="superscript"/>
+              </w:rPr>
+              <w:t>th</w:t>
+            </w:r>
+            <w:r>
+              <w:rPr/>
+              <w:t xml:space="preserve"> Nov</w:t>
+            </w:r>
+          </w:p>
+        </w:tc>
+        <w:tc>
+          <w:tcPr>
+            <w:tcW w:w="1821" w:type="dxa"/>
+            <w:tcBorders>
+              <w:top w:val="single" w:sz="4" w:space="0" w:color="000000"/>
+              <w:left w:val="single" w:sz="4" w:space="0" w:color="000000"/>
+              <w:bottom w:val="single" w:sz="4" w:space="0" w:color="000000"/>
+              <w:insideH w:val="single" w:sz="4" w:space="0" w:color="000000"/>
+            </w:tcBorders>
+            <w:shd w:fill="auto" w:val="clear"/>
+            <w:vAlign w:val="center"/>
+          </w:tcPr>
+          <w:p>
+            <w:pPr>
+              <w:pStyle w:val="Normal"/>
+              <w:rPr/>
+            </w:pPr>
+            <w:r>
+              <w:rPr/>
+              <w:t>Setting up addmin contact page</w:t>
+            </w:r>
+          </w:p>
+          <w:p>
+            <w:pPr>
+              <w:pStyle w:val="Normal"/>
+              <w:rPr/>
+            </w:pPr>
+            <w:r>
+              <w:rPr/>
+            </w:r>
+          </w:p>
+        </w:tc>
+        <w:tc>
+          <w:tcPr>
+            <w:tcW w:w="1989" w:type="dxa"/>
+            <w:tcBorders>
+              <w:top w:val="single" w:sz="4" w:space="0" w:color="000000"/>
+              <w:left w:val="single" w:sz="4" w:space="0" w:color="000000"/>
+              <w:bottom w:val="single" w:sz="4" w:space="0" w:color="000000"/>
+              <w:insideH w:val="single" w:sz="4" w:space="0" w:color="000000"/>
+            </w:tcBorders>
+            <w:shd w:fill="auto" w:val="clear"/>
+            <w:vAlign w:val="center"/>
+          </w:tcPr>
+          <w:p>
+            <w:pPr>
+              <w:pStyle w:val="Normal"/>
+              <w:rPr/>
+            </w:pPr>
+            <w:r>
+              <w:rPr/>
+            </w:r>
+          </w:p>
+        </w:tc>
+        <w:tc>
+          <w:tcPr>
+            <w:tcW w:w="1757" w:type="dxa"/>
+            <w:tcBorders>
+              <w:top w:val="single" w:sz="4" w:space="0" w:color="000000"/>
+              <w:left w:val="single" w:sz="4" w:space="0" w:color="000000"/>
+              <w:bottom w:val="single" w:sz="4" w:space="0" w:color="000000"/>
+              <w:insideH w:val="single" w:sz="4" w:space="0" w:color="000000"/>
+            </w:tcBorders>
+            <w:shd w:fill="auto" w:val="clear"/>
+            <w:vAlign w:val="center"/>
+          </w:tcPr>
+          <w:p>
+            <w:pPr>
+              <w:pStyle w:val="Normal"/>
+              <w:rPr/>
+            </w:pPr>
+            <w:r>
+              <w:rPr/>
+            </w:r>
+          </w:p>
+        </w:tc>
+        <w:tc>
+          <w:tcPr>
+            <w:tcW w:w="1708" w:type="dxa"/>
+            <w:tcBorders>
+              <w:top w:val="single" w:sz="4" w:space="0" w:color="000000"/>
+              <w:left w:val="single" w:sz="4" w:space="0" w:color="000000"/>
+              <w:bottom w:val="single" w:sz="4" w:space="0" w:color="000000"/>
+              <w:insideH w:val="single" w:sz="4" w:space="0" w:color="000000"/>
+            </w:tcBorders>
+            <w:shd w:fill="auto" w:val="clear"/>
+            <w:vAlign w:val="center"/>
+          </w:tcPr>
+          <w:p>
+            <w:pPr>
+              <w:pStyle w:val="Normal"/>
+              <w:rPr/>
+            </w:pPr>
+            <w:r>
+              <w:rPr/>
+            </w:r>
+          </w:p>
+        </w:tc>
+        <w:tc>
+          <w:tcPr>
+            <w:tcW w:w="1141" w:type="dxa"/>
+            <w:tcBorders>
+              <w:top w:val="single" w:sz="4" w:space="0" w:color="000000"/>
+              <w:left w:val="single" w:sz="4" w:space="0" w:color="000000"/>
+              <w:bottom w:val="single" w:sz="4" w:space="0" w:color="000000"/>
+              <w:right w:val="single" w:sz="4" w:space="0" w:color="000000"/>
+              <w:insideH w:val="single" w:sz="4" w:space="0" w:color="000000"/>
+              <w:insideV w:val="single" w:sz="4" w:space="0" w:color="000000"/>
+            </w:tcBorders>
+            <w:shd w:fill="auto" w:val="clear"/>
+            <w:vAlign w:val="center"/>
+          </w:tcPr>
+          <w:p>
+            <w:pPr>
+              <w:pStyle w:val="Normal"/>
+              <w:jc w:val="center"/>
+              <w:rPr/>
+            </w:pPr>
+            <w:r>
+              <w:rPr/>
+            </w:r>
+          </w:p>
+        </w:tc>
+      </w:tr>
+      <w:tr>
+        <w:trPr>
+          <w:trHeight w:val="500" w:hRule="atLeast"/>
+        </w:trPr>
+        <w:tc>
+          <w:tcPr>
+            <w:tcW w:w="1101" w:type="dxa"/>
+            <w:tcBorders>
+              <w:top w:val="single" w:sz="4" w:space="0" w:color="000000"/>
+              <w:left w:val="single" w:sz="4" w:space="0" w:color="000000"/>
+              <w:bottom w:val="single" w:sz="4" w:space="0" w:color="000000"/>
+              <w:insideH w:val="single" w:sz="4" w:space="0" w:color="000000"/>
+            </w:tcBorders>
+            <w:shd w:fill="auto" w:val="clear"/>
+            <w:vAlign w:val="center"/>
+          </w:tcPr>
+          <w:p>
+            <w:pPr>
+              <w:pStyle w:val="Normal"/>
+              <w:rPr/>
+            </w:pPr>
+            <w:r>
+              <w:rPr/>
+              <w:t>18</w:t>
+            </w:r>
+            <w:r>
+              <w:rPr>
+                <w:vertAlign w:val="superscript"/>
+              </w:rPr>
+              <w:t>th</w:t>
+            </w:r>
+            <w:r>
+              <w:rPr/>
+              <w:t xml:space="preserve"> Nov</w:t>
+            </w:r>
+          </w:p>
+        </w:tc>
+        <w:tc>
+          <w:tcPr>
+            <w:tcW w:w="1821" w:type="dxa"/>
+            <w:tcBorders>
+              <w:top w:val="single" w:sz="4" w:space="0" w:color="000000"/>
+              <w:left w:val="single" w:sz="4" w:space="0" w:color="000000"/>
+              <w:bottom w:val="single" w:sz="4" w:space="0" w:color="000000"/>
+              <w:insideH w:val="single" w:sz="4" w:space="0" w:color="000000"/>
+            </w:tcBorders>
+            <w:shd w:fill="auto" w:val="clear"/>
+            <w:vAlign w:val="center"/>
+          </w:tcPr>
+          <w:p>
+            <w:pPr>
+              <w:pStyle w:val="Normal"/>
+              <w:rPr/>
+            </w:pPr>
+            <w:r>
+              <w:rPr/>
+              <w:t>Working on Criteria C</w:t>
+            </w:r>
+          </w:p>
+        </w:tc>
+        <w:tc>
+          <w:tcPr>
+            <w:tcW w:w="1989" w:type="dxa"/>
+            <w:tcBorders>
+              <w:top w:val="single" w:sz="4" w:space="0" w:color="000000"/>
+              <w:left w:val="single" w:sz="4" w:space="0" w:color="000000"/>
+              <w:bottom w:val="single" w:sz="4" w:space="0" w:color="000000"/>
+              <w:insideH w:val="single" w:sz="4" w:space="0" w:color="000000"/>
+            </w:tcBorders>
+            <w:shd w:fill="auto" w:val="clear"/>
+            <w:vAlign w:val="center"/>
+          </w:tcPr>
+          <w:p>
+            <w:pPr>
+              <w:pStyle w:val="Normal"/>
+              <w:rPr/>
+            </w:pPr>
+            <w:r>
+              <w:rPr/>
+            </w:r>
+          </w:p>
+        </w:tc>
+        <w:tc>
+          <w:tcPr>
+            <w:tcW w:w="1757" w:type="dxa"/>
+            <w:tcBorders>
+              <w:top w:val="single" w:sz="4" w:space="0" w:color="000000"/>
+              <w:left w:val="single" w:sz="4" w:space="0" w:color="000000"/>
+              <w:bottom w:val="single" w:sz="4" w:space="0" w:color="000000"/>
+              <w:insideH w:val="single" w:sz="4" w:space="0" w:color="000000"/>
+            </w:tcBorders>
+            <w:shd w:fill="auto" w:val="clear"/>
+            <w:vAlign w:val="center"/>
+          </w:tcPr>
+          <w:p>
+            <w:pPr>
+              <w:pStyle w:val="Normal"/>
+              <w:rPr/>
+            </w:pPr>
+            <w:r>
+              <w:rPr/>
+            </w:r>
+          </w:p>
+        </w:tc>
+        <w:tc>
+          <w:tcPr>
+            <w:tcW w:w="1708" w:type="dxa"/>
+            <w:tcBorders>
+              <w:top w:val="single" w:sz="4" w:space="0" w:color="000000"/>
+              <w:left w:val="single" w:sz="4" w:space="0" w:color="000000"/>
+              <w:bottom w:val="single" w:sz="4" w:space="0" w:color="000000"/>
+              <w:insideH w:val="single" w:sz="4" w:space="0" w:color="000000"/>
+            </w:tcBorders>
+            <w:shd w:fill="auto" w:val="clear"/>
+            <w:vAlign w:val="center"/>
+          </w:tcPr>
+          <w:p>
+            <w:pPr>
+              <w:pStyle w:val="Normal"/>
+              <w:rPr/>
+            </w:pPr>
+            <w:r>
+              <w:rPr/>
+            </w:r>
+          </w:p>
+        </w:tc>
+        <w:tc>
+          <w:tcPr>
+            <w:tcW w:w="1141" w:type="dxa"/>
+            <w:tcBorders>
+              <w:top w:val="single" w:sz="4" w:space="0" w:color="000000"/>
+              <w:left w:val="single" w:sz="4" w:space="0" w:color="000000"/>
+              <w:bottom w:val="single" w:sz="4" w:space="0" w:color="000000"/>
+              <w:right w:val="single" w:sz="4" w:space="0" w:color="000000"/>
+              <w:insideH w:val="single" w:sz="4" w:space="0" w:color="000000"/>
+              <w:insideV w:val="single" w:sz="4" w:space="0" w:color="000000"/>
+            </w:tcBorders>
+            <w:shd w:fill="auto" w:val="clear"/>
+            <w:vAlign w:val="center"/>
+          </w:tcPr>
+          <w:p>
+            <w:pPr>
+              <w:pStyle w:val="Normal"/>
+              <w:jc w:val="center"/>
+              <w:rPr/>
+            </w:pPr>
+            <w:r>
+              <w:rPr/>
+              <w:t>C</w:t>
+            </w:r>
+          </w:p>
+        </w:tc>
+      </w:tr>
+      <w:tr>
+        <w:trPr>
+          <w:trHeight w:val="500" w:hRule="atLeast"/>
+        </w:trPr>
+        <w:tc>
+          <w:tcPr>
+            <w:tcW w:w="1101" w:type="dxa"/>
+            <w:tcBorders>
+              <w:top w:val="single" w:sz="4" w:space="0" w:color="000000"/>
+              <w:left w:val="single" w:sz="4" w:space="0" w:color="000000"/>
+              <w:bottom w:val="single" w:sz="4" w:space="0" w:color="000000"/>
+              <w:insideH w:val="single" w:sz="4" w:space="0" w:color="000000"/>
+            </w:tcBorders>
+            <w:shd w:fill="auto" w:val="clear"/>
+            <w:vAlign w:val="center"/>
+          </w:tcPr>
+          <w:p>
+            <w:pPr>
+              <w:pStyle w:val="Normal"/>
+              <w:rPr/>
+            </w:pPr>
+            <w:r>
+              <w:rPr/>
+              <w:t>20</w:t>
+            </w:r>
+            <w:r>
+              <w:rPr>
+                <w:vertAlign w:val="superscript"/>
+              </w:rPr>
+              <w:t>th</w:t>
+            </w:r>
+            <w:r>
+              <w:rPr/>
+              <w:t xml:space="preserve"> Nov </w:t>
+            </w:r>
+          </w:p>
+        </w:tc>
+        <w:tc>
+          <w:tcPr>
+            <w:tcW w:w="1821" w:type="dxa"/>
+            <w:tcBorders>
+              <w:top w:val="single" w:sz="4" w:space="0" w:color="000000"/>
+              <w:left w:val="single" w:sz="4" w:space="0" w:color="000000"/>
+              <w:bottom w:val="single" w:sz="4" w:space="0" w:color="000000"/>
+              <w:insideH w:val="single" w:sz="4" w:space="0" w:color="000000"/>
+            </w:tcBorders>
+            <w:shd w:fill="auto" w:val="clear"/>
+            <w:vAlign w:val="center"/>
+          </w:tcPr>
+          <w:p>
+            <w:pPr>
+              <w:pStyle w:val="Normal"/>
+              <w:rPr/>
+            </w:pPr>
+            <w:r>
+              <w:rPr/>
+              <w:t>Building the mailer for admin contact</w:t>
+            </w:r>
+          </w:p>
+        </w:tc>
+        <w:tc>
+          <w:tcPr>
+            <w:tcW w:w="1989" w:type="dxa"/>
+            <w:tcBorders>
+              <w:top w:val="single" w:sz="4" w:space="0" w:color="000000"/>
+              <w:left w:val="single" w:sz="4" w:space="0" w:color="000000"/>
+              <w:bottom w:val="single" w:sz="4" w:space="0" w:color="000000"/>
+              <w:insideH w:val="single" w:sz="4" w:space="0" w:color="000000"/>
+            </w:tcBorders>
+            <w:shd w:fill="auto" w:val="clear"/>
+            <w:vAlign w:val="center"/>
+          </w:tcPr>
+          <w:p>
+            <w:pPr>
+              <w:pStyle w:val="Normal"/>
+              <w:rPr/>
+            </w:pPr>
+            <w:r>
+              <w:rPr/>
+            </w:r>
+          </w:p>
+        </w:tc>
+        <w:tc>
+          <w:tcPr>
+            <w:tcW w:w="1757" w:type="dxa"/>
+            <w:tcBorders>
+              <w:top w:val="single" w:sz="4" w:space="0" w:color="000000"/>
+              <w:left w:val="single" w:sz="4" w:space="0" w:color="000000"/>
+              <w:bottom w:val="single" w:sz="4" w:space="0" w:color="000000"/>
+              <w:insideH w:val="single" w:sz="4" w:space="0" w:color="000000"/>
+            </w:tcBorders>
+            <w:shd w:fill="auto" w:val="clear"/>
+            <w:vAlign w:val="center"/>
+          </w:tcPr>
+          <w:p>
+            <w:pPr>
+              <w:pStyle w:val="Normal"/>
+              <w:rPr/>
+            </w:pPr>
+            <w:r>
+              <w:rPr/>
+            </w:r>
+          </w:p>
+        </w:tc>
+        <w:tc>
+          <w:tcPr>
+            <w:tcW w:w="1708" w:type="dxa"/>
+            <w:tcBorders>
+              <w:top w:val="single" w:sz="4" w:space="0" w:color="000000"/>
+              <w:left w:val="single" w:sz="4" w:space="0" w:color="000000"/>
+              <w:bottom w:val="single" w:sz="4" w:space="0" w:color="000000"/>
+              <w:insideH w:val="single" w:sz="4" w:space="0" w:color="000000"/>
+            </w:tcBorders>
+            <w:shd w:fill="auto" w:val="clear"/>
+            <w:vAlign w:val="center"/>
+          </w:tcPr>
+          <w:p>
+            <w:pPr>
+              <w:pStyle w:val="Normal"/>
+              <w:rPr/>
+            </w:pPr>
+            <w:r>
+              <w:rPr/>
+              <w:t>6</w:t>
+            </w:r>
+            <w:r>
+              <w:rPr>
+                <w:vertAlign w:val="superscript"/>
+              </w:rPr>
+              <w:t>th</w:t>
+            </w:r>
+            <w:r>
+              <w:rPr/>
+              <w:t xml:space="preserve"> Dec</w:t>
+            </w:r>
+          </w:p>
+        </w:tc>
+        <w:tc>
+          <w:tcPr>
+            <w:tcW w:w="1141" w:type="dxa"/>
+            <w:tcBorders>
+              <w:top w:val="single" w:sz="4" w:space="0" w:color="000000"/>
+              <w:left w:val="single" w:sz="4" w:space="0" w:color="000000"/>
+              <w:bottom w:val="single" w:sz="4" w:space="0" w:color="000000"/>
+              <w:right w:val="single" w:sz="4" w:space="0" w:color="000000"/>
+              <w:insideH w:val="single" w:sz="4" w:space="0" w:color="000000"/>
+              <w:insideV w:val="single" w:sz="4" w:space="0" w:color="000000"/>
+            </w:tcBorders>
+            <w:shd w:fill="auto" w:val="clear"/>
+            <w:vAlign w:val="center"/>
+          </w:tcPr>
+          <w:p>
+            <w:pPr>
+              <w:pStyle w:val="Normal"/>
+              <w:jc w:val="center"/>
+              <w:rPr/>
+            </w:pPr>
+            <w:r>
+              <w:rPr/>
+            </w:r>
+          </w:p>
+        </w:tc>
+      </w:tr>
+      <w:tr>
+        <w:trPr>
+          <w:trHeight w:val="500" w:hRule="atLeast"/>
+        </w:trPr>
+        <w:tc>
+          <w:tcPr>
+            <w:tcW w:w="1101" w:type="dxa"/>
+            <w:tcBorders>
+              <w:top w:val="single" w:sz="4" w:space="0" w:color="000000"/>
+              <w:left w:val="single" w:sz="4" w:space="0" w:color="000000"/>
+              <w:bottom w:val="single" w:sz="4" w:space="0" w:color="000000"/>
+              <w:insideH w:val="single" w:sz="4" w:space="0" w:color="000000"/>
+            </w:tcBorders>
+            <w:shd w:fill="auto" w:val="clear"/>
+            <w:vAlign w:val="center"/>
+          </w:tcPr>
+          <w:p>
+            <w:pPr>
+              <w:pStyle w:val="Normal"/>
+              <w:rPr/>
+            </w:pPr>
+            <w:r>
+              <w:rPr/>
+              <w:t>16</w:t>
+            </w:r>
+            <w:r>
+              <w:rPr>
+                <w:vertAlign w:val="superscript"/>
+              </w:rPr>
+              <w:t>th</w:t>
+            </w:r>
+            <w:r>
+              <w:rPr/>
+              <w:t xml:space="preserve"> Dec</w:t>
+            </w:r>
+          </w:p>
+        </w:tc>
+        <w:tc>
+          <w:tcPr>
+            <w:tcW w:w="1821" w:type="dxa"/>
+            <w:tcBorders>
+              <w:top w:val="single" w:sz="4" w:space="0" w:color="000000"/>
+              <w:left w:val="single" w:sz="4" w:space="0" w:color="000000"/>
+              <w:bottom w:val="single" w:sz="4" w:space="0" w:color="000000"/>
+              <w:insideH w:val="single" w:sz="4" w:space="0" w:color="000000"/>
+            </w:tcBorders>
+            <w:shd w:fill="auto" w:val="clear"/>
+            <w:vAlign w:val="center"/>
+          </w:tcPr>
+          <w:p>
+            <w:pPr>
+              <w:pStyle w:val="Normal"/>
+              <w:rPr/>
+            </w:pPr>
+            <w:r>
+              <w:rPr/>
+              <w:t>Cleaning desing and removing debbuging elements</w:t>
+            </w:r>
+          </w:p>
+        </w:tc>
+        <w:tc>
+          <w:tcPr>
+            <w:tcW w:w="1989" w:type="dxa"/>
+            <w:tcBorders>
+              <w:top w:val="single" w:sz="4" w:space="0" w:color="000000"/>
+              <w:left w:val="single" w:sz="4" w:space="0" w:color="000000"/>
+              <w:bottom w:val="single" w:sz="4" w:space="0" w:color="000000"/>
+              <w:insideH w:val="single" w:sz="4" w:space="0" w:color="000000"/>
+            </w:tcBorders>
+            <w:shd w:fill="auto" w:val="clear"/>
+            <w:vAlign w:val="center"/>
+          </w:tcPr>
+          <w:p>
+            <w:pPr>
+              <w:pStyle w:val="Normal"/>
+              <w:rPr/>
+            </w:pPr>
+            <w:r>
+              <w:rPr/>
+            </w:r>
+          </w:p>
+        </w:tc>
+        <w:tc>
+          <w:tcPr>
+            <w:tcW w:w="1757" w:type="dxa"/>
+            <w:tcBorders>
+              <w:top w:val="single" w:sz="4" w:space="0" w:color="000000"/>
+              <w:left w:val="single" w:sz="4" w:space="0" w:color="000000"/>
+              <w:bottom w:val="single" w:sz="4" w:space="0" w:color="000000"/>
+              <w:insideH w:val="single" w:sz="4" w:space="0" w:color="000000"/>
+            </w:tcBorders>
+            <w:shd w:fill="auto" w:val="clear"/>
+            <w:vAlign w:val="center"/>
+          </w:tcPr>
+          <w:p>
+            <w:pPr>
+              <w:pStyle w:val="Normal"/>
+              <w:rPr/>
+            </w:pPr>
+            <w:r>
+              <w:rPr/>
+            </w:r>
+          </w:p>
+        </w:tc>
+        <w:tc>
+          <w:tcPr>
+            <w:tcW w:w="1708" w:type="dxa"/>
+            <w:tcBorders>
+              <w:top w:val="single" w:sz="4" w:space="0" w:color="000000"/>
+              <w:left w:val="single" w:sz="4" w:space="0" w:color="000000"/>
+              <w:bottom w:val="single" w:sz="4" w:space="0" w:color="000000"/>
+              <w:insideH w:val="single" w:sz="4" w:space="0" w:color="000000"/>
+            </w:tcBorders>
+            <w:shd w:fill="auto" w:val="clear"/>
+            <w:vAlign w:val="center"/>
+          </w:tcPr>
+          <w:p>
+            <w:pPr>
+              <w:pStyle w:val="Normal"/>
+              <w:rPr/>
+            </w:pPr>
+            <w:r>
+              <w:rPr/>
+            </w:r>
+          </w:p>
+        </w:tc>
+        <w:tc>
+          <w:tcPr>
+            <w:tcW w:w="1141" w:type="dxa"/>
+            <w:tcBorders>
+              <w:top w:val="single" w:sz="4" w:space="0" w:color="000000"/>
+              <w:left w:val="single" w:sz="4" w:space="0" w:color="000000"/>
+              <w:bottom w:val="single" w:sz="4" w:space="0" w:color="000000"/>
+              <w:right w:val="single" w:sz="4" w:space="0" w:color="000000"/>
+              <w:insideH w:val="single" w:sz="4" w:space="0" w:color="000000"/>
+              <w:insideV w:val="single" w:sz="4" w:space="0" w:color="000000"/>
+            </w:tcBorders>
+            <w:shd w:fill="auto" w:val="clear"/>
+            <w:vAlign w:val="center"/>
+          </w:tcPr>
+          <w:p>
+            <w:pPr>
+              <w:pStyle w:val="Normal"/>
+              <w:jc w:val="center"/>
+              <w:rPr/>
+            </w:pPr>
+            <w:r>
+              <w:rPr/>
+            </w:r>
+          </w:p>
+        </w:tc>
+      </w:tr>
+      <w:tr>
+        <w:trPr>
+          <w:trHeight w:val="500" w:hRule="atLeast"/>
+        </w:trPr>
+        <w:tc>
+          <w:tcPr>
+            <w:tcW w:w="1101" w:type="dxa"/>
+            <w:tcBorders>
+              <w:top w:val="single" w:sz="4" w:space="0" w:color="000000"/>
+              <w:left w:val="single" w:sz="4" w:space="0" w:color="000000"/>
+              <w:bottom w:val="single" w:sz="4" w:space="0" w:color="000000"/>
+              <w:insideH w:val="single" w:sz="4" w:space="0" w:color="000000"/>
+            </w:tcBorders>
+            <w:shd w:fill="auto" w:val="clear"/>
+            <w:vAlign w:val="center"/>
+          </w:tcPr>
+          <w:p>
+            <w:pPr>
+              <w:pStyle w:val="Normal"/>
+              <w:rPr/>
+            </w:pPr>
+            <w:r>
+              <w:rPr/>
+              <w:t>18</w:t>
+            </w:r>
+            <w:r>
+              <w:rPr>
+                <w:vertAlign w:val="superscript"/>
+              </w:rPr>
+              <w:t>th</w:t>
+            </w:r>
+            <w:r>
+              <w:rPr/>
+              <w:t xml:space="preserve"> Dec</w:t>
+            </w:r>
+          </w:p>
+        </w:tc>
+        <w:tc>
+          <w:tcPr>
+            <w:tcW w:w="1821" w:type="dxa"/>
+            <w:tcBorders>
+              <w:top w:val="single" w:sz="4" w:space="0" w:color="000000"/>
+              <w:left w:val="single" w:sz="4" w:space="0" w:color="000000"/>
+              <w:bottom w:val="single" w:sz="4" w:space="0" w:color="000000"/>
+              <w:insideH w:val="single" w:sz="4" w:space="0" w:color="000000"/>
+            </w:tcBorders>
+            <w:shd w:fill="auto" w:val="clear"/>
+            <w:vAlign w:val="center"/>
+          </w:tcPr>
+          <w:p>
+            <w:pPr>
+              <w:pStyle w:val="Normal"/>
+              <w:rPr/>
+            </w:pPr>
+            <w:r>
+              <w:rPr/>
+              <w:t>Adapting file structure for ib</w:t>
+            </w:r>
+          </w:p>
+        </w:tc>
+        <w:tc>
+          <w:tcPr>
+            <w:tcW w:w="1989" w:type="dxa"/>
+            <w:tcBorders>
+              <w:top w:val="single" w:sz="4" w:space="0" w:color="000000"/>
+              <w:left w:val="single" w:sz="4" w:space="0" w:color="000000"/>
+              <w:bottom w:val="single" w:sz="4" w:space="0" w:color="000000"/>
+              <w:insideH w:val="single" w:sz="4" w:space="0" w:color="000000"/>
+            </w:tcBorders>
+            <w:shd w:fill="auto" w:val="clear"/>
+            <w:vAlign w:val="center"/>
+          </w:tcPr>
+          <w:p>
+            <w:pPr>
+              <w:pStyle w:val="Normal"/>
+              <w:rPr/>
+            </w:pPr>
+            <w:r>
+              <w:rPr/>
+            </w:r>
+          </w:p>
+        </w:tc>
+        <w:tc>
+          <w:tcPr>
+            <w:tcW w:w="1757" w:type="dxa"/>
+            <w:tcBorders>
+              <w:top w:val="single" w:sz="4" w:space="0" w:color="000000"/>
+              <w:left w:val="single" w:sz="4" w:space="0" w:color="000000"/>
+              <w:bottom w:val="single" w:sz="4" w:space="0" w:color="000000"/>
+              <w:insideH w:val="single" w:sz="4" w:space="0" w:color="000000"/>
+            </w:tcBorders>
+            <w:shd w:fill="auto" w:val="clear"/>
+            <w:vAlign w:val="center"/>
+          </w:tcPr>
+          <w:p>
+            <w:pPr>
+              <w:pStyle w:val="Normal"/>
+              <w:rPr/>
+            </w:pPr>
+            <w:r>
+              <w:rPr/>
+            </w:r>
+          </w:p>
+        </w:tc>
+        <w:tc>
+          <w:tcPr>
+            <w:tcW w:w="1708" w:type="dxa"/>
+            <w:tcBorders>
+              <w:top w:val="single" w:sz="4" w:space="0" w:color="000000"/>
+              <w:left w:val="single" w:sz="4" w:space="0" w:color="000000"/>
+              <w:bottom w:val="single" w:sz="4" w:space="0" w:color="000000"/>
+              <w:insideH w:val="single" w:sz="4" w:space="0" w:color="000000"/>
+            </w:tcBorders>
+            <w:shd w:fill="auto" w:val="clear"/>
+            <w:vAlign w:val="center"/>
+          </w:tcPr>
+          <w:p>
+            <w:pPr>
+              <w:pStyle w:val="Normal"/>
+              <w:rPr/>
+            </w:pPr>
+            <w:r>
+              <w:rPr/>
+              <w:t>18</w:t>
+            </w:r>
+            <w:r>
+              <w:rPr>
+                <w:vertAlign w:val="superscript"/>
+              </w:rPr>
+              <w:t>th</w:t>
+            </w:r>
+            <w:r>
+              <w:rPr/>
+              <w:t xml:space="preserve"> Dec</w:t>
+            </w:r>
+          </w:p>
+        </w:tc>
+        <w:tc>
+          <w:tcPr>
+            <w:tcW w:w="1141" w:type="dxa"/>
+            <w:tcBorders>
+              <w:top w:val="single" w:sz="4" w:space="0" w:color="000000"/>
+              <w:left w:val="single" w:sz="4" w:space="0" w:color="000000"/>
+              <w:bottom w:val="single" w:sz="4" w:space="0" w:color="000000"/>
+              <w:right w:val="single" w:sz="4" w:space="0" w:color="000000"/>
+              <w:insideH w:val="single" w:sz="4" w:space="0" w:color="000000"/>
+              <w:insideV w:val="single" w:sz="4" w:space="0" w:color="000000"/>
+            </w:tcBorders>
+            <w:shd w:fill="auto" w:val="clear"/>
+            <w:vAlign w:val="center"/>
+          </w:tcPr>
+          <w:p>
+            <w:pPr>
+              <w:pStyle w:val="Normal"/>
+              <w:jc w:val="center"/>
+              <w:rPr/>
+            </w:pPr>
+            <w:r>
+              <w:rPr/>
+            </w:r>
+          </w:p>
+        </w:tc>
+      </w:tr>
+      <w:tr>
+        <w:trPr>
+          <w:trHeight w:val="500" w:hRule="atLeast"/>
+        </w:trPr>
+        <w:tc>
+          <w:tcPr>
+            <w:tcW w:w="1101" w:type="dxa"/>
+            <w:tcBorders>
+              <w:top w:val="single" w:sz="4" w:space="0" w:color="000000"/>
+              <w:left w:val="single" w:sz="4" w:space="0" w:color="000000"/>
+              <w:bottom w:val="single" w:sz="4" w:space="0" w:color="000000"/>
+              <w:insideH w:val="single" w:sz="4" w:space="0" w:color="000000"/>
+            </w:tcBorders>
+            <w:shd w:fill="auto" w:val="clear"/>
+            <w:vAlign w:val="center"/>
+          </w:tcPr>
+          <w:p>
+            <w:pPr>
+              <w:pStyle w:val="Normal"/>
+              <w:rPr/>
+            </w:pPr>
+            <w:r>
+              <w:rPr/>
+              <w:t>19</w:t>
+            </w:r>
+            <w:r>
+              <w:rPr>
+                <w:vertAlign w:val="superscript"/>
+              </w:rPr>
+              <w:t>th</w:t>
+            </w:r>
+            <w:r>
+              <w:rPr/>
+              <w:t xml:space="preserve"> Dec</w:t>
+            </w:r>
+          </w:p>
+        </w:tc>
+        <w:tc>
+          <w:tcPr>
+            <w:tcW w:w="1821" w:type="dxa"/>
+            <w:tcBorders>
+              <w:top w:val="single" w:sz="4" w:space="0" w:color="000000"/>
+              <w:left w:val="single" w:sz="4" w:space="0" w:color="000000"/>
+              <w:bottom w:val="single" w:sz="4" w:space="0" w:color="000000"/>
+              <w:insideH w:val="single" w:sz="4" w:space="0" w:color="000000"/>
+            </w:tcBorders>
+            <w:shd w:fill="auto" w:val="clear"/>
+            <w:vAlign w:val="center"/>
+          </w:tcPr>
+          <w:p>
+            <w:pPr>
+              <w:pStyle w:val="Normal"/>
+              <w:rPr/>
+            </w:pPr>
+            <w:r>
+              <w:rPr/>
+              <w:t>Reviewing Criterias</w:t>
+            </w:r>
+          </w:p>
+        </w:tc>
+        <w:tc>
+          <w:tcPr>
+            <w:tcW w:w="1989" w:type="dxa"/>
+            <w:tcBorders>
+              <w:top w:val="single" w:sz="4" w:space="0" w:color="000000"/>
+              <w:left w:val="single" w:sz="4" w:space="0" w:color="000000"/>
+              <w:bottom w:val="single" w:sz="4" w:space="0" w:color="000000"/>
+              <w:insideH w:val="single" w:sz="4" w:space="0" w:color="000000"/>
+            </w:tcBorders>
+            <w:shd w:fill="auto" w:val="clear"/>
+            <w:vAlign w:val="center"/>
+          </w:tcPr>
+          <w:p>
+            <w:pPr>
+              <w:pStyle w:val="Normal"/>
+              <w:rPr/>
+            </w:pPr>
+            <w:r>
+              <w:rPr/>
+              <w:t>Reading and correcting errors in the criteria</w:t>
+            </w:r>
+          </w:p>
+        </w:tc>
+        <w:tc>
+          <w:tcPr>
+            <w:tcW w:w="1757" w:type="dxa"/>
+            <w:tcBorders>
+              <w:top w:val="single" w:sz="4" w:space="0" w:color="000000"/>
+              <w:left w:val="single" w:sz="4" w:space="0" w:color="000000"/>
+              <w:bottom w:val="single" w:sz="4" w:space="0" w:color="000000"/>
+              <w:insideH w:val="single" w:sz="4" w:space="0" w:color="000000"/>
+            </w:tcBorders>
+            <w:shd w:fill="auto" w:val="clear"/>
+            <w:vAlign w:val="center"/>
+          </w:tcPr>
+          <w:p>
+            <w:pPr>
+              <w:pStyle w:val="Normal"/>
+              <w:rPr/>
+            </w:pPr>
+            <w:r>
+              <w:rPr/>
+            </w:r>
+          </w:p>
+        </w:tc>
+        <w:tc>
+          <w:tcPr>
+            <w:tcW w:w="1708" w:type="dxa"/>
+            <w:tcBorders>
+              <w:top w:val="single" w:sz="4" w:space="0" w:color="000000"/>
+              <w:left w:val="single" w:sz="4" w:space="0" w:color="000000"/>
+              <w:bottom w:val="single" w:sz="4" w:space="0" w:color="000000"/>
+              <w:insideH w:val="single" w:sz="4" w:space="0" w:color="000000"/>
+            </w:tcBorders>
+            <w:shd w:fill="auto" w:val="clear"/>
+            <w:vAlign w:val="center"/>
+          </w:tcPr>
+          <w:p>
+            <w:pPr>
+              <w:pStyle w:val="Normal"/>
+              <w:rPr/>
+            </w:pPr>
+            <w:r>
+              <w:rPr/>
+            </w:r>
+          </w:p>
+        </w:tc>
+        <w:tc>
+          <w:tcPr>
+            <w:tcW w:w="1141" w:type="dxa"/>
+            <w:tcBorders>
+              <w:top w:val="single" w:sz="4" w:space="0" w:color="000000"/>
+              <w:left w:val="single" w:sz="4" w:space="0" w:color="000000"/>
+              <w:bottom w:val="single" w:sz="4" w:space="0" w:color="000000"/>
+              <w:right w:val="single" w:sz="4" w:space="0" w:color="000000"/>
+              <w:insideH w:val="single" w:sz="4" w:space="0" w:color="000000"/>
+              <w:insideV w:val="single" w:sz="4" w:space="0" w:color="000000"/>
+            </w:tcBorders>
+            <w:shd w:fill="auto" w:val="clear"/>
+            <w:vAlign w:val="center"/>
+          </w:tcPr>
+          <w:p>
+            <w:pPr>
+              <w:pStyle w:val="Normal"/>
+              <w:jc w:val="center"/>
+              <w:rPr/>
+            </w:pPr>
+            <w:r>
+              <w:rPr/>
+              <w:t>A,B,C</w:t>
+            </w:r>
+          </w:p>
+        </w:tc>
+      </w:tr>
+      <w:tr>
+        <w:trPr>
+          <w:trHeight w:val="500" w:hRule="atLeast"/>
+        </w:trPr>
+        <w:tc>
+          <w:tcPr>
+            <w:tcW w:w="1101" w:type="dxa"/>
+            <w:tcBorders>
+              <w:top w:val="single" w:sz="4" w:space="0" w:color="000000"/>
+              <w:left w:val="single" w:sz="4" w:space="0" w:color="000000"/>
+              <w:bottom w:val="single" w:sz="4" w:space="0" w:color="000000"/>
+              <w:insideH w:val="single" w:sz="4" w:space="0" w:color="000000"/>
+            </w:tcBorders>
+            <w:shd w:fill="auto" w:val="clear"/>
+            <w:vAlign w:val="center"/>
+          </w:tcPr>
+          <w:p>
+            <w:pPr>
+              <w:pStyle w:val="Normal"/>
+              <w:rPr/>
+            </w:pPr>
+            <w:r>
+              <w:rPr/>
+              <w:t>19</w:t>
+            </w:r>
+            <w:r>
+              <w:rPr>
+                <w:vertAlign w:val="superscript"/>
+              </w:rPr>
+              <w:t>th</w:t>
+            </w:r>
+            <w:r>
+              <w:rPr/>
+              <w:t xml:space="preserve"> Dec</w:t>
+            </w:r>
+          </w:p>
+        </w:tc>
+        <w:tc>
+          <w:tcPr>
+            <w:tcW w:w="1821" w:type="dxa"/>
+            <w:tcBorders>
+              <w:top w:val="single" w:sz="4" w:space="0" w:color="000000"/>
+              <w:left w:val="single" w:sz="4" w:space="0" w:color="000000"/>
+              <w:bottom w:val="single" w:sz="4" w:space="0" w:color="000000"/>
+              <w:insideH w:val="single" w:sz="4" w:space="0" w:color="000000"/>
+            </w:tcBorders>
+            <w:shd w:fill="auto" w:val="clear"/>
+            <w:vAlign w:val="center"/>
+          </w:tcPr>
+          <w:p>
+            <w:pPr>
+              <w:pStyle w:val="Normal"/>
+              <w:rPr/>
+            </w:pPr>
+            <w:r>
+              <w:rPr/>
+              <w:t>Criteria D</w:t>
+            </w:r>
+          </w:p>
+        </w:tc>
+        <w:tc>
+          <w:tcPr>
+            <w:tcW w:w="1989" w:type="dxa"/>
+            <w:tcBorders>
+              <w:top w:val="single" w:sz="4" w:space="0" w:color="000000"/>
+              <w:left w:val="single" w:sz="4" w:space="0" w:color="000000"/>
+              <w:bottom w:val="single" w:sz="4" w:space="0" w:color="000000"/>
+              <w:insideH w:val="single" w:sz="4" w:space="0" w:color="000000"/>
+            </w:tcBorders>
+            <w:shd w:fill="auto" w:val="clear"/>
+            <w:vAlign w:val="center"/>
+          </w:tcPr>
+          <w:p>
+            <w:pPr>
+              <w:pStyle w:val="Normal"/>
+              <w:rPr/>
+            </w:pPr>
+            <w:r>
+              <w:rPr/>
+              <w:t>Working on a script</w:t>
+            </w:r>
+          </w:p>
+        </w:tc>
+        <w:tc>
+          <w:tcPr>
+            <w:tcW w:w="1757" w:type="dxa"/>
+            <w:tcBorders>
+              <w:top w:val="single" w:sz="4" w:space="0" w:color="000000"/>
+              <w:left w:val="single" w:sz="4" w:space="0" w:color="000000"/>
+              <w:bottom w:val="single" w:sz="4" w:space="0" w:color="000000"/>
+              <w:insideH w:val="single" w:sz="4" w:space="0" w:color="000000"/>
+            </w:tcBorders>
+            <w:shd w:fill="auto" w:val="clear"/>
+            <w:vAlign w:val="center"/>
+          </w:tcPr>
+          <w:p>
+            <w:pPr>
+              <w:pStyle w:val="Normal"/>
+              <w:rPr/>
+            </w:pPr>
+            <w:r>
+              <w:rPr/>
+            </w:r>
+          </w:p>
+        </w:tc>
+        <w:tc>
+          <w:tcPr>
+            <w:tcW w:w="1708" w:type="dxa"/>
+            <w:tcBorders>
+              <w:top w:val="single" w:sz="4" w:space="0" w:color="000000"/>
+              <w:left w:val="single" w:sz="4" w:space="0" w:color="000000"/>
+              <w:bottom w:val="single" w:sz="4" w:space="0" w:color="000000"/>
+              <w:insideH w:val="single" w:sz="4" w:space="0" w:color="000000"/>
+            </w:tcBorders>
+            <w:shd w:fill="auto" w:val="clear"/>
+            <w:vAlign w:val="center"/>
+          </w:tcPr>
+          <w:p>
+            <w:pPr>
+              <w:pStyle w:val="Normal"/>
+              <w:rPr/>
+            </w:pPr>
+            <w:r>
+              <w:rPr/>
+            </w:r>
+          </w:p>
+        </w:tc>
+        <w:tc>
+          <w:tcPr>
+            <w:tcW w:w="1141" w:type="dxa"/>
+            <w:tcBorders>
+              <w:top w:val="single" w:sz="4" w:space="0" w:color="000000"/>
+              <w:left w:val="single" w:sz="4" w:space="0" w:color="000000"/>
+              <w:bottom w:val="single" w:sz="4" w:space="0" w:color="000000"/>
+              <w:right w:val="single" w:sz="4" w:space="0" w:color="000000"/>
+              <w:insideH w:val="single" w:sz="4" w:space="0" w:color="000000"/>
+              <w:insideV w:val="single" w:sz="4" w:space="0" w:color="000000"/>
+            </w:tcBorders>
+            <w:shd w:fill="auto" w:val="clear"/>
+            <w:vAlign w:val="center"/>
+          </w:tcPr>
+          <w:p>
+            <w:pPr>
+              <w:pStyle w:val="Normal"/>
+              <w:jc w:val="center"/>
+              <w:rPr/>
+            </w:pPr>
+            <w:r>
+              <w:rPr/>
+              <w:t>D</w:t>
+            </w:r>
+          </w:p>
+        </w:tc>
+      </w:tr>
+      <w:tr>
+        <w:trPr>
+          <w:trHeight w:val="500" w:hRule="atLeast"/>
+        </w:trPr>
+        <w:tc>
+          <w:tcPr>
+            <w:tcW w:w="1101" w:type="dxa"/>
+            <w:tcBorders>
+              <w:top w:val="single" w:sz="4" w:space="0" w:color="000000"/>
+              <w:left w:val="single" w:sz="4" w:space="0" w:color="000000"/>
+              <w:bottom w:val="single" w:sz="4" w:space="0" w:color="000000"/>
+              <w:insideH w:val="single" w:sz="4" w:space="0" w:color="000000"/>
+            </w:tcBorders>
+            <w:shd w:fill="auto" w:val="clear"/>
+            <w:vAlign w:val="center"/>
+          </w:tcPr>
+          <w:p>
+            <w:pPr>
+              <w:pStyle w:val="Normal"/>
+              <w:rPr/>
+            </w:pPr>
+            <w:r>
+              <w:rPr/>
+              <w:t>19</w:t>
+            </w:r>
+            <w:r>
+              <w:rPr>
+                <w:vertAlign w:val="superscript"/>
+              </w:rPr>
+              <w:t>th</w:t>
+            </w:r>
+            <w:r>
+              <w:rPr/>
+              <w:t xml:space="preserve"> Dec</w:t>
+            </w:r>
+          </w:p>
+        </w:tc>
+        <w:tc>
+          <w:tcPr>
+            <w:tcW w:w="1821" w:type="dxa"/>
+            <w:tcBorders>
+              <w:top w:val="single" w:sz="4" w:space="0" w:color="000000"/>
+              <w:left w:val="single" w:sz="4" w:space="0" w:color="000000"/>
+              <w:bottom w:val="single" w:sz="4" w:space="0" w:color="000000"/>
+              <w:insideH w:val="single" w:sz="4" w:space="0" w:color="000000"/>
+            </w:tcBorders>
+            <w:shd w:fill="auto" w:val="clear"/>
+            <w:vAlign w:val="center"/>
+          </w:tcPr>
+          <w:p>
+            <w:pPr>
+              <w:pStyle w:val="Normal"/>
+              <w:rPr/>
+            </w:pPr>
+            <w:r>
+              <w:rPr/>
+              <w:t>Recording the video</w:t>
+            </w:r>
+          </w:p>
+        </w:tc>
+        <w:tc>
+          <w:tcPr>
+            <w:tcW w:w="1989" w:type="dxa"/>
+            <w:tcBorders>
+              <w:top w:val="single" w:sz="4" w:space="0" w:color="000000"/>
+              <w:left w:val="single" w:sz="4" w:space="0" w:color="000000"/>
+              <w:bottom w:val="single" w:sz="4" w:space="0" w:color="000000"/>
+              <w:insideH w:val="single" w:sz="4" w:space="0" w:color="000000"/>
+            </w:tcBorders>
+            <w:shd w:fill="auto" w:val="clear"/>
+            <w:vAlign w:val="center"/>
+          </w:tcPr>
+          <w:p>
+            <w:pPr>
+              <w:pStyle w:val="Normal"/>
+              <w:rPr/>
+            </w:pPr>
+            <w:r>
+              <w:rPr/>
+            </w:r>
+          </w:p>
+        </w:tc>
+        <w:tc>
+          <w:tcPr>
+            <w:tcW w:w="1757" w:type="dxa"/>
+            <w:tcBorders>
+              <w:top w:val="single" w:sz="4" w:space="0" w:color="000000"/>
+              <w:left w:val="single" w:sz="4" w:space="0" w:color="000000"/>
+              <w:bottom w:val="single" w:sz="4" w:space="0" w:color="000000"/>
+              <w:insideH w:val="single" w:sz="4" w:space="0" w:color="000000"/>
+            </w:tcBorders>
+            <w:shd w:fill="auto" w:val="clear"/>
+            <w:vAlign w:val="center"/>
+          </w:tcPr>
+          <w:p>
+            <w:pPr>
+              <w:pStyle w:val="Normal"/>
+              <w:rPr/>
+            </w:pPr>
+            <w:r>
+              <w:rPr/>
+            </w:r>
+          </w:p>
+        </w:tc>
+        <w:tc>
+          <w:tcPr>
+            <w:tcW w:w="1708" w:type="dxa"/>
+            <w:tcBorders>
+              <w:top w:val="single" w:sz="4" w:space="0" w:color="000000"/>
+              <w:left w:val="single" w:sz="4" w:space="0" w:color="000000"/>
+              <w:bottom w:val="single" w:sz="4" w:space="0" w:color="000000"/>
+              <w:insideH w:val="single" w:sz="4" w:space="0" w:color="000000"/>
+            </w:tcBorders>
+            <w:shd w:fill="auto" w:val="clear"/>
+            <w:vAlign w:val="center"/>
+          </w:tcPr>
+          <w:p>
+            <w:pPr>
+              <w:pStyle w:val="Normal"/>
+              <w:rPr/>
+            </w:pPr>
+            <w:r>
+              <w:rPr/>
+            </w:r>
+          </w:p>
+        </w:tc>
+        <w:tc>
+          <w:tcPr>
+            <w:tcW w:w="1141" w:type="dxa"/>
+            <w:tcBorders>
+              <w:top w:val="single" w:sz="4" w:space="0" w:color="000000"/>
+              <w:left w:val="single" w:sz="4" w:space="0" w:color="000000"/>
+              <w:bottom w:val="single" w:sz="4" w:space="0" w:color="000000"/>
+              <w:right w:val="single" w:sz="4" w:space="0" w:color="000000"/>
+              <w:insideH w:val="single" w:sz="4" w:space="0" w:color="000000"/>
+              <w:insideV w:val="single" w:sz="4" w:space="0" w:color="000000"/>
+            </w:tcBorders>
+            <w:shd w:fill="auto" w:val="clear"/>
+            <w:vAlign w:val="center"/>
+          </w:tcPr>
+          <w:p>
+            <w:pPr>
+              <w:pStyle w:val="Normal"/>
+              <w:jc w:val="center"/>
+              <w:rPr/>
+            </w:pPr>
+            <w:r>
+              <w:rPr/>
+              <w:t>D</w:t>
+            </w:r>
+          </w:p>
+        </w:tc>
+      </w:tr>
+      <w:tr>
+        <w:trPr>
+          <w:trHeight w:val="500" w:hRule="atLeast"/>
+        </w:trPr>
+        <w:tc>
+          <w:tcPr>
+            <w:tcW w:w="1101" w:type="dxa"/>
+            <w:tcBorders>
+              <w:top w:val="single" w:sz="4" w:space="0" w:color="000000"/>
+              <w:left w:val="single" w:sz="4" w:space="0" w:color="000000"/>
+              <w:bottom w:val="single" w:sz="4" w:space="0" w:color="000000"/>
+              <w:insideH w:val="single" w:sz="4" w:space="0" w:color="000000"/>
+            </w:tcBorders>
+            <w:shd w:fill="auto" w:val="clear"/>
+            <w:vAlign w:val="center"/>
+          </w:tcPr>
+          <w:p>
+            <w:pPr>
+              <w:pStyle w:val="Normal"/>
+              <w:rPr/>
+            </w:pPr>
+            <w:r>
+              <w:rPr/>
+              <w:t>19</w:t>
+            </w:r>
+            <w:r>
+              <w:rPr>
+                <w:vertAlign w:val="superscript"/>
+              </w:rPr>
+              <w:t>th</w:t>
+            </w:r>
+            <w:r>
+              <w:rPr/>
+              <w:t xml:space="preserve"> Dec</w:t>
+            </w:r>
+          </w:p>
+        </w:tc>
+        <w:tc>
+          <w:tcPr>
+            <w:tcW w:w="1821" w:type="dxa"/>
+            <w:tcBorders>
+              <w:top w:val="single" w:sz="4" w:space="0" w:color="000000"/>
+              <w:left w:val="single" w:sz="4" w:space="0" w:color="000000"/>
+              <w:bottom w:val="single" w:sz="4" w:space="0" w:color="000000"/>
+              <w:insideH w:val="single" w:sz="4" w:space="0" w:color="000000"/>
+            </w:tcBorders>
+            <w:shd w:fill="auto" w:val="clear"/>
+            <w:vAlign w:val="center"/>
+          </w:tcPr>
+          <w:p>
+            <w:pPr>
+              <w:pStyle w:val="Normal"/>
+              <w:rPr/>
+            </w:pPr>
+            <w:r>
+              <w:rPr/>
+              <w:t>Editing the video</w:t>
+            </w:r>
+          </w:p>
+        </w:tc>
+        <w:tc>
+          <w:tcPr>
+            <w:tcW w:w="1989" w:type="dxa"/>
+            <w:tcBorders>
+              <w:top w:val="single" w:sz="4" w:space="0" w:color="000000"/>
+              <w:left w:val="single" w:sz="4" w:space="0" w:color="000000"/>
+              <w:bottom w:val="single" w:sz="4" w:space="0" w:color="000000"/>
+              <w:insideH w:val="single" w:sz="4" w:space="0" w:color="000000"/>
+            </w:tcBorders>
+            <w:shd w:fill="auto" w:val="clear"/>
+            <w:vAlign w:val="center"/>
+          </w:tcPr>
+          <w:p>
+            <w:pPr>
+              <w:pStyle w:val="Normal"/>
+              <w:rPr/>
+            </w:pPr>
+            <w:r>
+              <w:rPr/>
+            </w:r>
+          </w:p>
+        </w:tc>
+        <w:tc>
+          <w:tcPr>
+            <w:tcW w:w="1757" w:type="dxa"/>
+            <w:tcBorders>
+              <w:top w:val="single" w:sz="4" w:space="0" w:color="000000"/>
+              <w:left w:val="single" w:sz="4" w:space="0" w:color="000000"/>
+              <w:bottom w:val="single" w:sz="4" w:space="0" w:color="000000"/>
+              <w:insideH w:val="single" w:sz="4" w:space="0" w:color="000000"/>
+            </w:tcBorders>
+            <w:shd w:fill="auto" w:val="clear"/>
+            <w:vAlign w:val="center"/>
+          </w:tcPr>
+          <w:p>
+            <w:pPr>
+              <w:pStyle w:val="Normal"/>
+              <w:rPr/>
+            </w:pPr>
+            <w:r>
+              <w:rPr/>
+            </w:r>
+          </w:p>
+        </w:tc>
+        <w:tc>
+          <w:tcPr>
+            <w:tcW w:w="1708" w:type="dxa"/>
+            <w:tcBorders>
+              <w:top w:val="single" w:sz="4" w:space="0" w:color="000000"/>
+              <w:left w:val="single" w:sz="4" w:space="0" w:color="000000"/>
+              <w:bottom w:val="single" w:sz="4" w:space="0" w:color="000000"/>
+              <w:insideH w:val="single" w:sz="4" w:space="0" w:color="000000"/>
+            </w:tcBorders>
+            <w:shd w:fill="auto" w:val="clear"/>
+            <w:vAlign w:val="center"/>
+          </w:tcPr>
+          <w:p>
+            <w:pPr>
+              <w:pStyle w:val="Normal"/>
+              <w:rPr/>
+            </w:pPr>
+            <w:r>
+              <w:rPr/>
+            </w:r>
+          </w:p>
+        </w:tc>
+        <w:tc>
+          <w:tcPr>
+            <w:tcW w:w="1141" w:type="dxa"/>
+            <w:tcBorders>
+              <w:top w:val="single" w:sz="4" w:space="0" w:color="000000"/>
+              <w:left w:val="single" w:sz="4" w:space="0" w:color="000000"/>
+              <w:bottom w:val="single" w:sz="4" w:space="0" w:color="000000"/>
+              <w:right w:val="single" w:sz="4" w:space="0" w:color="000000"/>
+              <w:insideH w:val="single" w:sz="4" w:space="0" w:color="000000"/>
+              <w:insideV w:val="single" w:sz="4" w:space="0" w:color="000000"/>
+            </w:tcBorders>
+            <w:shd w:fill="auto" w:val="clear"/>
+            <w:vAlign w:val="center"/>
+          </w:tcPr>
+          <w:p>
+            <w:pPr>
+              <w:pStyle w:val="Normal"/>
+              <w:jc w:val="center"/>
+              <w:rPr/>
+            </w:pPr>
+            <w:r>
+              <w:rPr/>
+              <w:t>D</w:t>
             </w:r>
           </w:p>
         </w:tc>

</xml_diff>